<commit_message>
add sign in sequence diagram
</commit_message>
<xml_diff>
--- a/support.docx
+++ b/support.docx
@@ -6,6 +6,7 @@
       <w:r>
         <w:rPr>
           <w:noProof/>
+          <w:lang w:eastAsia="fr-FR"/>
         </w:rPr>
         <mc:AlternateContent>
           <mc:Choice Requires="wps">
@@ -288,6 +289,7 @@
       <w:r>
         <w:rPr>
           <w:noProof/>
+          <w:lang w:eastAsia="fr-FR"/>
         </w:rPr>
         <mc:AlternateContent>
           <mc:Choice Requires="wps">
@@ -1565,11 +1567,10 @@
           </wp:inline>
         </w:drawing>
       </w:r>
-      <w:bookmarkStart w:id="0" w:name="_GoBack"/>
-      <w:bookmarkEnd w:id="0"/>
       <w:r>
         <w:rPr>
           <w:noProof/>
+          <w:lang w:eastAsia="fr-FR"/>
         </w:rPr>
         <mc:AlternateContent>
           <mc:Choice Requires="wps">
@@ -1641,23 +1642,14 @@
                                 <w:sz w:val="44"/>
                                 <w:szCs w:val="44"/>
                               </w:rPr>
-                              <w:t xml:space="preserve">Diagramme de </w:t>
-                            </w:r>
-                            <w:proofErr w:type="spellStart"/>
+                              <w:t>Diagramme de Sé</w:t>
+                            </w:r>
                             <w:r>
                               <w:rPr>
                                 <w:sz w:val="44"/>
                                 <w:szCs w:val="44"/>
                               </w:rPr>
-                              <w:t>Sequence</w:t>
-                            </w:r>
-                            <w:proofErr w:type="spellEnd"/>
-                            <w:r>
-                              <w:rPr>
-                                <w:sz w:val="44"/>
-                                <w:szCs w:val="44"/>
-                              </w:rPr>
-                              <w:t xml:space="preserve"> pour l’établissement du </w:t>
+                              <w:t xml:space="preserve">quence pour l’établissement du </w:t>
                             </w:r>
                             <w:proofErr w:type="spellStart"/>
                             <w:r>
@@ -1712,6 +1704,10 @@
           </mc:Choice>
           <mc:Fallback>
             <w:pict>
+              <v:shapetype id="_x0000_t202" coordsize="21600,21600" o:spt="202" path="m,l,21600r21600,l21600,xe">
+                <v:stroke joinstyle="miter"/>
+                <v:path gradientshapeok="t" o:connecttype="rect"/>
+              </v:shapetype>
               <v:shape id="_x0000_s1032" type="#_x0000_t202" style="position:absolute;margin-left:-34.1pt;margin-top:0;width:529.5pt;height:110.6pt;z-index:251666432;visibility:visible;mso-wrap-style:square;mso-width-percent:0;mso-height-percent:200;mso-wrap-distance-left:9pt;mso-wrap-distance-top:3.6pt;mso-wrap-distance-right:9pt;mso-wrap-distance-bottom:3.6pt;mso-position-horizontal:absolute;mso-position-horizontal-relative:text;mso-position-vertical:absolute;mso-position-vertical-relative:text;mso-width-percent:0;mso-height-percent:200;mso-width-relative:margin;mso-height-relative:margin;v-text-anchor:top" o:gfxdata="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" strokecolor="white [3212]">
                 <v:textbox style="mso-fit-shape-to-text:t">
                   <w:txbxContent>
@@ -1739,23 +1735,14 @@
                           <w:sz w:val="44"/>
                           <w:szCs w:val="44"/>
                         </w:rPr>
-                        <w:t xml:space="preserve">Diagramme de </w:t>
-                      </w:r>
-                      <w:proofErr w:type="spellStart"/>
+                        <w:t>Diagramme de Sé</w:t>
+                      </w:r>
                       <w:r>
                         <w:rPr>
                           <w:sz w:val="44"/>
                           <w:szCs w:val="44"/>
                         </w:rPr>
-                        <w:t>Sequence</w:t>
-                      </w:r>
-                      <w:proofErr w:type="spellEnd"/>
-                      <w:r>
-                        <w:rPr>
-                          <w:sz w:val="44"/>
-                          <w:szCs w:val="44"/>
-                        </w:rPr>
-                        <w:t xml:space="preserve"> pour l’établissement du </w:t>
+                        <w:t xml:space="preserve">quence pour l’établissement du </w:t>
                       </w:r>
                       <w:proofErr w:type="spellStart"/>
                       <w:r>
@@ -1804,17 +1791,219 @@
     <w:p/>
     <w:p/>
     <w:p/>
-    <w:p/>
-    <w:p/>
-    <w:p/>
-    <w:p/>
+    <w:p>
+      <w:r>
+        <w:rPr>
+          <w:noProof/>
+        </w:rPr>
+        <w:lastRenderedPageBreak/>
+        <mc:AlternateContent>
+          <mc:Choice Requires="wps">
+            <w:drawing>
+              <wp:anchor distT="45720" distB="45720" distL="114300" distR="114300" simplePos="0" relativeHeight="251668480" behindDoc="0" locked="0" layoutInCell="1" allowOverlap="1">
+                <wp:simplePos x="0" y="0"/>
+                <wp:positionH relativeFrom="column">
+                  <wp:posOffset>81280</wp:posOffset>
+                </wp:positionH>
+                <wp:positionV relativeFrom="paragraph">
+                  <wp:posOffset>0</wp:posOffset>
+                </wp:positionV>
+                <wp:extent cx="4953000" cy="1404620"/>
+                <wp:effectExtent l="0" t="0" r="19050" b="23495"/>
+                <wp:wrapSquare wrapText="bothSides"/>
+                <wp:docPr id="9" name="Zone de texte 2"/>
+                <wp:cNvGraphicFramePr>
+                  <a:graphicFrameLocks xmlns:a="http://schemas.openxmlformats.org/drawingml/2006/main"/>
+                </wp:cNvGraphicFramePr>
+                <a:graphic xmlns:a="http://schemas.openxmlformats.org/drawingml/2006/main">
+                  <a:graphicData uri="http://schemas.microsoft.com/office/word/2010/wordprocessingShape">
+                    <wps:wsp>
+                      <wps:cNvSpPr txBox="1">
+                        <a:spLocks noChangeArrowheads="1"/>
+                      </wps:cNvSpPr>
+                      <wps:spPr bwMode="auto">
+                        <a:xfrm>
+                          <a:off x="0" y="0"/>
+                          <a:ext cx="4953000" cy="1404620"/>
+                        </a:xfrm>
+                        <a:prstGeom prst="rect">
+                          <a:avLst/>
+                        </a:prstGeom>
+                        <a:solidFill>
+                          <a:srgbClr val="FFFFFF"/>
+                        </a:solidFill>
+                        <a:ln w="9525">
+                          <a:solidFill>
+                            <a:schemeClr val="bg1"/>
+                          </a:solidFill>
+                          <a:miter lim="800000"/>
+                          <a:headEnd/>
+                          <a:tailEnd/>
+                        </a:ln>
+                      </wps:spPr>
+                      <wps:txbx>
+                        <w:txbxContent>
+                          <w:p>
+                            <w:pPr>
+                              <w:rPr>
+                                <w:sz w:val="48"/>
+                                <w:szCs w:val="48"/>
+                                <w:u w:val="single"/>
+                              </w:rPr>
+                            </w:pPr>
+                            <w:r>
+                              <w:rPr>
+                                <w:sz w:val="48"/>
+                                <w:szCs w:val="48"/>
+                                <w:u w:val="single"/>
+                              </w:rPr>
+                              <w:t xml:space="preserve">Diagramme de séquence pour </w:t>
+                            </w:r>
+                            <w:proofErr w:type="spellStart"/>
+                            <w:r>
+                              <w:rPr>
+                                <w:sz w:val="48"/>
+                                <w:szCs w:val="48"/>
+                                <w:u w:val="single"/>
+                              </w:rPr>
+                              <w:t>Sign</w:t>
+                            </w:r>
+                            <w:proofErr w:type="spellEnd"/>
+                            <w:r>
+                              <w:rPr>
+                                <w:sz w:val="48"/>
+                                <w:szCs w:val="48"/>
+                                <w:u w:val="single"/>
+                              </w:rPr>
+                              <w:t xml:space="preserve"> in :</w:t>
+                            </w:r>
+                          </w:p>
+                        </w:txbxContent>
+                      </wps:txbx>
+                      <wps:bodyPr rot="0" vert="horz" wrap="square" lIns="91440" tIns="45720" rIns="91440" bIns="45720" anchor="t" anchorCtr="0">
+                        <a:spAutoFit/>
+                      </wps:bodyPr>
+                    </wps:wsp>
+                  </a:graphicData>
+                </a:graphic>
+                <wp14:sizeRelH relativeFrom="margin">
+                  <wp14:pctWidth>0</wp14:pctWidth>
+                </wp14:sizeRelH>
+                <wp14:sizeRelV relativeFrom="margin">
+                  <wp14:pctHeight>20000</wp14:pctHeight>
+                </wp14:sizeRelV>
+              </wp:anchor>
+            </w:drawing>
+          </mc:Choice>
+          <mc:Fallback>
+            <w:pict>
+              <v:shape id="_x0000_s1033" type="#_x0000_t202" style="position:absolute;margin-left:6.4pt;margin-top:0;width:390pt;height:110.6pt;z-index:251668480;visibility:visible;mso-wrap-style:square;mso-width-percent:0;mso-height-percent:200;mso-wrap-distance-left:9pt;mso-wrap-distance-top:3.6pt;mso-wrap-distance-right:9pt;mso-wrap-distance-bottom:3.6pt;mso-position-horizontal:absolute;mso-position-horizontal-relative:text;mso-position-vertical:absolute;mso-position-vertical-relative:text;mso-width-percent:0;mso-height-percent:200;mso-width-relative:margin;mso-height-relative:margin;v-text-anchor:top" o:gfxdata="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" strokecolor="white [3212]">
+                <v:textbox style="mso-fit-shape-to-text:t">
+                  <w:txbxContent>
+                    <w:p>
+                      <w:pPr>
+                        <w:rPr>
+                          <w:sz w:val="48"/>
+                          <w:szCs w:val="48"/>
+                          <w:u w:val="single"/>
+                        </w:rPr>
+                      </w:pPr>
+                      <w:r>
+                        <w:rPr>
+                          <w:sz w:val="48"/>
+                          <w:szCs w:val="48"/>
+                          <w:u w:val="single"/>
+                        </w:rPr>
+                        <w:t xml:space="preserve">Diagramme de séquence pour </w:t>
+                      </w:r>
+                      <w:proofErr w:type="spellStart"/>
+                      <w:r>
+                        <w:rPr>
+                          <w:sz w:val="48"/>
+                          <w:szCs w:val="48"/>
+                          <w:u w:val="single"/>
+                        </w:rPr>
+                        <w:t>Sign</w:t>
+                      </w:r>
+                      <w:proofErr w:type="spellEnd"/>
+                      <w:r>
+                        <w:rPr>
+                          <w:sz w:val="48"/>
+                          <w:szCs w:val="48"/>
+                          <w:u w:val="single"/>
+                        </w:rPr>
+                        <w:t xml:space="preserve"> in :</w:t>
+                      </w:r>
+                    </w:p>
+                  </w:txbxContent>
+                </v:textbox>
+                <w10:wrap type="square"/>
+              </v:shape>
+            </w:pict>
+          </mc:Fallback>
+        </mc:AlternateContent>
+      </w:r>
+    </w:p>
+    <w:p/>
+    <w:p/>
+    <w:p>
+      <w:bookmarkStart w:id="0" w:name="_GoBack"/>
+      <w:r>
+        <w:rPr>
+          <w:noProof/>
+          <w:lang w:eastAsia="fr-FR"/>
+        </w:rPr>
+        <w:drawing>
+          <wp:inline distT="0" distB="0" distL="0" distR="0">
+            <wp:extent cx="5760720" cy="5760720"/>
+            <wp:effectExtent l="0" t="0" r="0" b="0"/>
+            <wp:docPr id="10" name="Image 10"/>
+            <wp:cNvGraphicFramePr>
+              <a:graphicFrameLocks xmlns:a="http://schemas.openxmlformats.org/drawingml/2006/main" noChangeAspect="1"/>
+            </wp:cNvGraphicFramePr>
+            <a:graphic xmlns:a="http://schemas.openxmlformats.org/drawingml/2006/main">
+              <a:graphicData uri="http://schemas.openxmlformats.org/drawingml/2006/picture">
+                <pic:pic xmlns:pic="http://schemas.openxmlformats.org/drawingml/2006/picture">
+                  <pic:nvPicPr>
+                    <pic:cNvPr id="10" name="image.png"/>
+                    <pic:cNvPicPr/>
+                  </pic:nvPicPr>
+                  <pic:blipFill>
+                    <a:blip r:embed="rId9" cstate="print">
+                      <a:extLst>
+                        <a:ext uri="{28A0092B-C50C-407E-A947-70E740481C1C}">
+                          <a14:useLocalDpi xmlns:a14="http://schemas.microsoft.com/office/drawing/2010/main" val="0"/>
+                        </a:ext>
+                      </a:extLst>
+                    </a:blip>
+                    <a:stretch>
+                      <a:fillRect/>
+                    </a:stretch>
+                  </pic:blipFill>
+                  <pic:spPr>
+                    <a:xfrm>
+                      <a:off x="0" y="0"/>
+                      <a:ext cx="5760720" cy="5760720"/>
+                    </a:xfrm>
+                    <a:prstGeom prst="rect">
+                      <a:avLst/>
+                    </a:prstGeom>
+                  </pic:spPr>
+                </pic:pic>
+              </a:graphicData>
+            </a:graphic>
+          </wp:inline>
+        </w:drawing>
+      </w:r>
+      <w:bookmarkEnd w:id="0"/>
+    </w:p>
     <w:sectPr>
-      <w:headerReference w:type="even" r:id="rId9"/>
-      <w:headerReference w:type="default" r:id="rId10"/>
-      <w:footerReference w:type="even" r:id="rId11"/>
-      <w:footerReference w:type="default" r:id="rId12"/>
-      <w:headerReference w:type="first" r:id="rId13"/>
-      <w:footerReference w:type="first" r:id="rId14"/>
+      <w:headerReference w:type="even" r:id="rId10"/>
+      <w:headerReference w:type="default" r:id="rId11"/>
+      <w:footerReference w:type="even" r:id="rId12"/>
+      <w:footerReference w:type="default" r:id="rId13"/>
+      <w:headerReference w:type="first" r:id="rId14"/>
+      <w:footerReference w:type="first" r:id="rId15"/>
       <w:pgSz w:w="11906" w:h="16838"/>
       <w:pgMar w:top="1417" w:right="1417" w:bottom="1417" w:left="1417" w:header="708" w:footer="708" w:gutter="0"/>
       <w:cols w:space="708"/>

</xml_diff>

<commit_message>
l'ajout des diagrammes de sequences et classe
</commit_message>
<xml_diff>
--- a/support.docx
+++ b/support.docx
@@ -1,12 +1,12 @@
 
 <file path=word/document.xml><?xml version="1.0" encoding="utf-8"?>
-<w:document xmlns:wpc="http://schemas.microsoft.com/office/word/2010/wordprocessingCanvas" xmlns:mc="http://schemas.openxmlformats.org/markup-compatibility/2006" xmlns:o="urn:schemas-microsoft-com:office:office" xmlns:r="http://schemas.openxmlformats.org/officeDocument/2006/relationships" xmlns:m="http://schemas.openxmlformats.org/officeDocument/2006/math" xmlns:v="urn:schemas-microsoft-com:vml" xmlns:wp14="http://schemas.microsoft.com/office/word/2010/wordprocessingDrawing" xmlns:wp="http://schemas.openxmlformats.org/drawingml/2006/wordprocessingDrawing" xmlns:w10="urn:schemas-microsoft-com:office:word" xmlns:w="http://schemas.openxmlformats.org/wordprocessingml/2006/main" xmlns:w14="http://schemas.microsoft.com/office/word/2010/wordml" xmlns:w15="http://schemas.microsoft.com/office/word/2012/wordml" xmlns:wpg="http://schemas.microsoft.com/office/word/2010/wordprocessingGroup" xmlns:wpi="http://schemas.microsoft.com/office/word/2010/wordprocessingInk" xmlns:wne="http://schemas.microsoft.com/office/word/2006/wordml" xmlns:wps="http://schemas.microsoft.com/office/word/2010/wordprocessingShape" mc:Ignorable="w14 w15 wp14">
+<w:document xmlns:wpc="http://schemas.microsoft.com/office/word/2010/wordprocessingCanvas" xmlns:cx="http://schemas.microsoft.com/office/drawing/2014/chartex" xmlns:mc="http://schemas.openxmlformats.org/markup-compatibility/2006" xmlns:o="urn:schemas-microsoft-com:office:office" xmlns:r="http://schemas.openxmlformats.org/officeDocument/2006/relationships" xmlns:m="http://schemas.openxmlformats.org/officeDocument/2006/math" xmlns:v="urn:schemas-microsoft-com:vml" xmlns:wp14="http://schemas.microsoft.com/office/word/2010/wordprocessingDrawing" xmlns:wp="http://schemas.openxmlformats.org/drawingml/2006/wordprocessingDrawing" xmlns:w10="urn:schemas-microsoft-com:office:word" xmlns:w="http://schemas.openxmlformats.org/wordprocessingml/2006/main" xmlns:w14="http://schemas.microsoft.com/office/word/2010/wordml" xmlns:w15="http://schemas.microsoft.com/office/word/2012/wordml" xmlns:w16se="http://schemas.microsoft.com/office/word/2015/wordml/symex" xmlns:wpg="http://schemas.microsoft.com/office/word/2010/wordprocessingGroup" xmlns:wpi="http://schemas.microsoft.com/office/word/2010/wordprocessingInk" xmlns:wne="http://schemas.microsoft.com/office/word/2006/wordml" xmlns:wps="http://schemas.microsoft.com/office/word/2010/wordprocessingShape" mc:Ignorable="w14 w15 w16se wp14">
   <w:body>
     <w:p>
       <w:r>
         <w:rPr>
           <w:noProof/>
-          <w:lang w:eastAsia="fr-FR"/>
+          <w:lang w:val="en-GB" w:eastAsia="en-GB"/>
         </w:rPr>
         <mc:AlternateContent>
           <mc:Choice Requires="wps">
@@ -62,9 +62,9 @@
                                 <w:sz w:val="40"/>
                                 <w:szCs w:val="40"/>
                                 <w:u w:val="single" w:color="ED7D31" w:themeColor="accent2"/>
+                                <w:lang w:val="en-GB"/>
                               </w:rPr>
                             </w:pPr>
-                            <w:proofErr w:type="spellStart"/>
                             <w:r>
                               <w:rPr>
                                 <w:b/>
@@ -72,10 +72,11 @@
                                 <w:sz w:val="40"/>
                                 <w:szCs w:val="40"/>
                                 <w:u w:val="single" w:color="ED7D31" w:themeColor="accent2"/>
-                              </w:rPr>
-                              <w:t>What</w:t>
-                            </w:r>
-                            <w:proofErr w:type="spellEnd"/>
+                                <w:lang w:val="en-GB"/>
+                              </w:rPr>
+                              <w:t xml:space="preserve">What is the </w:t>
+                            </w:r>
+                            <w:proofErr w:type="spellStart"/>
                             <w:r>
                               <w:rPr>
                                 <w:b/>
@@ -83,10 +84,11 @@
                                 <w:sz w:val="40"/>
                                 <w:szCs w:val="40"/>
                                 <w:u w:val="single" w:color="ED7D31" w:themeColor="accent2"/>
-                              </w:rPr>
-                              <w:t xml:space="preserve"> </w:t>
-                            </w:r>
-                            <w:proofErr w:type="spellStart"/>
+                                <w:lang w:val="en-GB"/>
+                              </w:rPr>
+                              <w:t>Websocket</w:t>
+                            </w:r>
+                            <w:proofErr w:type="spellEnd"/>
                             <w:r>
                               <w:rPr>
                                 <w:b/>
@@ -94,10 +96,11 @@
                                 <w:sz w:val="40"/>
                                 <w:szCs w:val="40"/>
                                 <w:u w:val="single" w:color="ED7D31" w:themeColor="accent2"/>
-                              </w:rPr>
-                              <w:t>is</w:t>
-                            </w:r>
-                            <w:proofErr w:type="spellEnd"/>
+                                <w:lang w:val="en-GB"/>
+                              </w:rPr>
+                              <w:t xml:space="preserve"> </w:t>
+                            </w:r>
+                            <w:proofErr w:type="gramStart"/>
                             <w:r>
                               <w:rPr>
                                 <w:b/>
@@ -105,53 +108,11 @@
                                 <w:sz w:val="40"/>
                                 <w:szCs w:val="40"/>
                                 <w:u w:val="single" w:color="ED7D31" w:themeColor="accent2"/>
-                              </w:rPr>
-                              <w:t xml:space="preserve"> the </w:t>
-                            </w:r>
-                            <w:proofErr w:type="spellStart"/>
-                            <w:r>
-                              <w:rPr>
-                                <w:b/>
-                                <w:color w:val="ED7D31" w:themeColor="accent2"/>
-                                <w:sz w:val="40"/>
-                                <w:szCs w:val="40"/>
-                                <w:u w:val="single" w:color="ED7D31" w:themeColor="accent2"/>
-                              </w:rPr>
-                              <w:t>Websocket</w:t>
-                            </w:r>
-                            <w:proofErr w:type="spellEnd"/>
-                            <w:r>
-                              <w:rPr>
-                                <w:b/>
-                                <w:color w:val="ED7D31" w:themeColor="accent2"/>
-                                <w:sz w:val="40"/>
-                                <w:szCs w:val="40"/>
-                                <w:u w:val="single" w:color="ED7D31" w:themeColor="accent2"/>
-                              </w:rPr>
-                              <w:t xml:space="preserve"> </w:t>
-                            </w:r>
-                            <w:proofErr w:type="spellStart"/>
-                            <w:r>
-                              <w:rPr>
-                                <w:b/>
-                                <w:color w:val="ED7D31" w:themeColor="accent2"/>
-                                <w:sz w:val="40"/>
-                                <w:szCs w:val="40"/>
-                                <w:u w:val="single" w:color="ED7D31" w:themeColor="accent2"/>
-                              </w:rPr>
-                              <w:t>protocol</w:t>
-                            </w:r>
-                            <w:proofErr w:type="spellEnd"/>
-                            <w:r>
-                              <w:rPr>
-                                <w:b/>
-                                <w:color w:val="ED7D31" w:themeColor="accent2"/>
-                                <w:sz w:val="40"/>
-                                <w:szCs w:val="40"/>
-                                <w:u w:val="single" w:color="ED7D31" w:themeColor="accent2"/>
-                              </w:rPr>
-                              <w:t> :</w:t>
-                            </w:r>
+                                <w:lang w:val="en-GB"/>
+                              </w:rPr>
+                              <w:t>protocol :</w:t>
+                            </w:r>
+                            <w:proofErr w:type="gramEnd"/>
                           </w:p>
                         </w:txbxContent>
                       </wps:txbx>
@@ -187,9 +148,9 @@
                           <w:sz w:val="40"/>
                           <w:szCs w:val="40"/>
                           <w:u w:val="single" w:color="ED7D31" w:themeColor="accent2"/>
+                          <w:lang w:val="en-GB"/>
                         </w:rPr>
                       </w:pPr>
-                      <w:proofErr w:type="spellStart"/>
                       <w:r>
                         <w:rPr>
                           <w:b/>
@@ -197,10 +158,11 @@
                           <w:sz w:val="40"/>
                           <w:szCs w:val="40"/>
                           <w:u w:val="single" w:color="ED7D31" w:themeColor="accent2"/>
-                        </w:rPr>
-                        <w:t>What</w:t>
-                      </w:r>
-                      <w:proofErr w:type="spellEnd"/>
+                          <w:lang w:val="en-GB"/>
+                        </w:rPr>
+                        <w:t xml:space="preserve">What is the </w:t>
+                      </w:r>
+                      <w:proofErr w:type="spellStart"/>
                       <w:r>
                         <w:rPr>
                           <w:b/>
@@ -208,10 +170,11 @@
                           <w:sz w:val="40"/>
                           <w:szCs w:val="40"/>
                           <w:u w:val="single" w:color="ED7D31" w:themeColor="accent2"/>
-                        </w:rPr>
-                        <w:t xml:space="preserve"> </w:t>
-                      </w:r>
-                      <w:proofErr w:type="spellStart"/>
+                          <w:lang w:val="en-GB"/>
+                        </w:rPr>
+                        <w:t>Websocket</w:t>
+                      </w:r>
+                      <w:proofErr w:type="spellEnd"/>
                       <w:r>
                         <w:rPr>
                           <w:b/>
@@ -219,10 +182,11 @@
                           <w:sz w:val="40"/>
                           <w:szCs w:val="40"/>
                           <w:u w:val="single" w:color="ED7D31" w:themeColor="accent2"/>
-                        </w:rPr>
-                        <w:t>is</w:t>
-                      </w:r>
-                      <w:proofErr w:type="spellEnd"/>
+                          <w:lang w:val="en-GB"/>
+                        </w:rPr>
+                        <w:t xml:space="preserve"> </w:t>
+                      </w:r>
+                      <w:proofErr w:type="gramStart"/>
                       <w:r>
                         <w:rPr>
                           <w:b/>
@@ -230,53 +194,11 @@
                           <w:sz w:val="40"/>
                           <w:szCs w:val="40"/>
                           <w:u w:val="single" w:color="ED7D31" w:themeColor="accent2"/>
-                        </w:rPr>
-                        <w:t xml:space="preserve"> the </w:t>
-                      </w:r>
-                      <w:proofErr w:type="spellStart"/>
-                      <w:r>
-                        <w:rPr>
-                          <w:b/>
-                          <w:color w:val="ED7D31" w:themeColor="accent2"/>
-                          <w:sz w:val="40"/>
-                          <w:szCs w:val="40"/>
-                          <w:u w:val="single" w:color="ED7D31" w:themeColor="accent2"/>
-                        </w:rPr>
-                        <w:t>Websocket</w:t>
-                      </w:r>
-                      <w:proofErr w:type="spellEnd"/>
-                      <w:r>
-                        <w:rPr>
-                          <w:b/>
-                          <w:color w:val="ED7D31" w:themeColor="accent2"/>
-                          <w:sz w:val="40"/>
-                          <w:szCs w:val="40"/>
-                          <w:u w:val="single" w:color="ED7D31" w:themeColor="accent2"/>
-                        </w:rPr>
-                        <w:t xml:space="preserve"> </w:t>
-                      </w:r>
-                      <w:proofErr w:type="spellStart"/>
-                      <w:r>
-                        <w:rPr>
-                          <w:b/>
-                          <w:color w:val="ED7D31" w:themeColor="accent2"/>
-                          <w:sz w:val="40"/>
-                          <w:szCs w:val="40"/>
-                          <w:u w:val="single" w:color="ED7D31" w:themeColor="accent2"/>
-                        </w:rPr>
-                        <w:t>protocol</w:t>
-                      </w:r>
-                      <w:proofErr w:type="spellEnd"/>
-                      <w:r>
-                        <w:rPr>
-                          <w:b/>
-                          <w:color w:val="ED7D31" w:themeColor="accent2"/>
-                          <w:sz w:val="40"/>
-                          <w:szCs w:val="40"/>
-                          <w:u w:val="single" w:color="ED7D31" w:themeColor="accent2"/>
-                        </w:rPr>
-                        <w:t> :</w:t>
-                      </w:r>
+                          <w:lang w:val="en-GB"/>
+                        </w:rPr>
+                        <w:t>protocol :</w:t>
+                      </w:r>
+                      <w:proofErr w:type="gramEnd"/>
                     </w:p>
                   </w:txbxContent>
                 </v:textbox>
@@ -289,7 +211,7 @@
       <w:r>
         <w:rPr>
           <w:noProof/>
-          <w:lang w:eastAsia="fr-FR"/>
+          <w:lang w:val="en-GB" w:eastAsia="en-GB"/>
         </w:rPr>
         <mc:AlternateContent>
           <mc:Choice Requires="wps">
@@ -502,7 +424,7 @@
       <w:r>
         <w:rPr>
           <w:noProof/>
-          <w:lang w:eastAsia="fr-FR"/>
+          <w:lang w:val="en-GB" w:eastAsia="en-GB"/>
         </w:rPr>
         <mc:AlternateContent>
           <mc:Choice Requires="wps">
@@ -557,63 +479,56 @@
                                 <w:b/>
                                 <w:sz w:val="44"/>
                                 <w:szCs w:val="44"/>
+                                <w:lang w:val="en-GB"/>
                               </w:rPr>
                             </w:pPr>
+                            <w:proofErr w:type="gramStart"/>
                             <w:r>
                               <w:rPr>
                                 <w:rFonts w:ascii="Agency FB" w:hAnsi="Agency FB"/>
                                 <w:b/>
                                 <w:sz w:val="44"/>
                                 <w:szCs w:val="44"/>
+                                <w:lang w:val="en-GB"/>
                               </w:rPr>
                               <w:t>Sprint  1</w:t>
                             </w:r>
+                            <w:proofErr w:type="gramEnd"/>
                             <w:r>
                               <w:rPr>
                                 <w:rFonts w:ascii="Agency FB" w:hAnsi="Agency FB"/>
                                 <w:b/>
                                 <w:sz w:val="44"/>
                                 <w:szCs w:val="44"/>
-                              </w:rPr>
-                              <w:t xml:space="preserve"> (5j)</w:t>
-                            </w:r>
-                            <w:r>
-                              <w:rPr>
-                                <w:rFonts w:ascii="Agency FB" w:hAnsi="Agency FB"/>
-                                <w:b/>
-                                <w:sz w:val="44"/>
-                                <w:szCs w:val="44"/>
-                              </w:rPr>
-                              <w:t>:</w:t>
+                                <w:lang w:val="en-GB"/>
+                              </w:rPr>
+                              <w:t xml:space="preserve"> (5j):</w:t>
                             </w:r>
                           </w:p>
                           <w:p>
-                            <w:r>
-                              <w:t xml:space="preserve">_ </w:t>
-                            </w:r>
-                            <w:proofErr w:type="spellStart"/>
-                            <w:r>
-                              <w:t>G</w:t>
-                            </w:r>
-                            <w:r>
-                              <w:t>raphic</w:t>
-                            </w:r>
-                            <w:proofErr w:type="spellEnd"/>
-                            <w:r>
-                              <w:t xml:space="preserve"> design</w:t>
+                            <w:pPr>
+                              <w:rPr>
+                                <w:lang w:val="en-GB"/>
+                              </w:rPr>
+                            </w:pPr>
+                            <w:r>
+                              <w:rPr>
+                                <w:lang w:val="en-GB"/>
+                              </w:rPr>
+                              <w:t>_ Graphic design</w:t>
                             </w:r>
                           </w:p>
                           <w:p>
-                            <w:r>
-                              <w:t xml:space="preserve">_ UML </w:t>
-                            </w:r>
-                            <w:proofErr w:type="spellStart"/>
-                            <w:r>
-                              <w:t>diagrams</w:t>
-                            </w:r>
-                            <w:proofErr w:type="spellEnd"/>
-                            <w:r>
-                              <w:t xml:space="preserve"> </w:t>
+                            <w:pPr>
+                              <w:rPr>
+                                <w:lang w:val="en-GB"/>
+                              </w:rPr>
+                            </w:pPr>
+                            <w:r>
+                              <w:rPr>
+                                <w:lang w:val="en-GB"/>
+                              </w:rPr>
+                              <w:t xml:space="preserve">_ UML diagrams </w:t>
                             </w:r>
                           </w:p>
                           <w:p>
@@ -666,63 +581,56 @@
                           <w:b/>
                           <w:sz w:val="44"/>
                           <w:szCs w:val="44"/>
+                          <w:lang w:val="en-GB"/>
                         </w:rPr>
                       </w:pPr>
+                      <w:proofErr w:type="gramStart"/>
                       <w:r>
                         <w:rPr>
                           <w:rFonts w:ascii="Agency FB" w:hAnsi="Agency FB"/>
                           <w:b/>
                           <w:sz w:val="44"/>
                           <w:szCs w:val="44"/>
+                          <w:lang w:val="en-GB"/>
                         </w:rPr>
                         <w:t>Sprint  1</w:t>
                       </w:r>
+                      <w:proofErr w:type="gramEnd"/>
                       <w:r>
                         <w:rPr>
                           <w:rFonts w:ascii="Agency FB" w:hAnsi="Agency FB"/>
                           <w:b/>
                           <w:sz w:val="44"/>
                           <w:szCs w:val="44"/>
-                        </w:rPr>
-                        <w:t xml:space="preserve"> (5j)</w:t>
-                      </w:r>
-                      <w:r>
-                        <w:rPr>
-                          <w:rFonts w:ascii="Agency FB" w:hAnsi="Agency FB"/>
-                          <w:b/>
-                          <w:sz w:val="44"/>
-                          <w:szCs w:val="44"/>
-                        </w:rPr>
-                        <w:t>:</w:t>
+                          <w:lang w:val="en-GB"/>
+                        </w:rPr>
+                        <w:t xml:space="preserve"> (5j):</w:t>
                       </w:r>
                     </w:p>
                     <w:p>
-                      <w:r>
-                        <w:t xml:space="preserve">_ </w:t>
-                      </w:r>
-                      <w:proofErr w:type="spellStart"/>
-                      <w:r>
-                        <w:t>G</w:t>
-                      </w:r>
-                      <w:r>
-                        <w:t>raphic</w:t>
-                      </w:r>
-                      <w:proofErr w:type="spellEnd"/>
-                      <w:r>
-                        <w:t xml:space="preserve"> design</w:t>
+                      <w:pPr>
+                        <w:rPr>
+                          <w:lang w:val="en-GB"/>
+                        </w:rPr>
+                      </w:pPr>
+                      <w:r>
+                        <w:rPr>
+                          <w:lang w:val="en-GB"/>
+                        </w:rPr>
+                        <w:t>_ Graphic design</w:t>
                       </w:r>
                     </w:p>
                     <w:p>
-                      <w:r>
-                        <w:t xml:space="preserve">_ UML </w:t>
-                      </w:r>
-                      <w:proofErr w:type="spellStart"/>
-                      <w:r>
-                        <w:t>diagrams</w:t>
-                      </w:r>
-                      <w:proofErr w:type="spellEnd"/>
-                      <w:r>
-                        <w:t xml:space="preserve"> </w:t>
+                      <w:pPr>
+                        <w:rPr>
+                          <w:lang w:val="en-GB"/>
+                        </w:rPr>
+                      </w:pPr>
+                      <w:r>
+                        <w:rPr>
+                          <w:lang w:val="en-GB"/>
+                        </w:rPr>
+                        <w:t xml:space="preserve">_ UML diagrams </w:t>
                       </w:r>
                     </w:p>
                     <w:p>
@@ -757,7 +665,7 @@
       <w:r>
         <w:rPr>
           <w:noProof/>
-          <w:lang w:eastAsia="fr-FR"/>
+          <w:lang w:val="en-GB" w:eastAsia="en-GB"/>
         </w:rPr>
         <mc:AlternateContent>
           <mc:Choice Requires="wps">
@@ -914,7 +822,7 @@
       <w:r>
         <w:rPr>
           <w:noProof/>
-          <w:lang w:eastAsia="fr-FR"/>
+          <w:lang w:val="en-GB" w:eastAsia="en-GB"/>
         </w:rPr>
         <mc:AlternateContent>
           <mc:Choice Requires="wps">
@@ -963,155 +871,94 @@
                       <wps:txbx>
                         <w:txbxContent>
                           <w:p>
-                            <w:r>
-                              <w:t>T</w:t>
-                            </w:r>
-                            <w:r>
-                              <w:t xml:space="preserve">his document have all informations and notes concernant the chat </w:t>
+                            <w:pPr>
+                              <w:rPr>
+                                <w:lang w:val="en-GB"/>
+                              </w:rPr>
+                            </w:pPr>
+                            <w:r>
+                              <w:rPr>
+                                <w:lang w:val="en-GB"/>
+                              </w:rPr>
+                              <w:t xml:space="preserve">This document have all </w:t>
                             </w:r>
                             <w:proofErr w:type="spellStart"/>
                             <w:r>
-                              <w:t>app</w:t>
+                              <w:rPr>
+                                <w:lang w:val="en-GB"/>
+                              </w:rPr>
+                              <w:t>informations</w:t>
                             </w:r>
                             <w:proofErr w:type="spellEnd"/>
                             <w:r>
-                              <w:t xml:space="preserve"> (UML </w:t>
+                              <w:rPr>
+                                <w:lang w:val="en-GB"/>
+                              </w:rPr>
+                              <w:t xml:space="preserve"> and notes </w:t>
                             </w:r>
                             <w:proofErr w:type="spellStart"/>
+                            <w:r>
+                              <w:rPr>
+                                <w:lang w:val="en-GB"/>
+                              </w:rPr>
+                              <w:t>concernant</w:t>
+                            </w:r>
+                            <w:proofErr w:type="spellEnd"/>
+                            <w:r>
+                              <w:rPr>
+                                <w:lang w:val="en-GB"/>
+                              </w:rPr>
+                              <w:t xml:space="preserve"> the chat app (UML </w:t>
+                            </w:r>
                             <w:proofErr w:type="gramStart"/>
                             <w:r>
-                              <w:t>diagrams</w:t>
-                            </w:r>
-                            <w:proofErr w:type="spellEnd"/>
-                            <w:r>
-                              <w:t xml:space="preserve"> ,</w:t>
+                              <w:rPr>
+                                <w:lang w:val="en-GB"/>
+                              </w:rPr>
+                              <w:t>diagrams ,</w:t>
                             </w:r>
                             <w:proofErr w:type="spellStart"/>
                             <w:r>
+                              <w:rPr>
+                                <w:lang w:val="en-GB"/>
+                              </w:rPr>
                               <w:t>etc</w:t>
                             </w:r>
                             <w:proofErr w:type="spellEnd"/>
                             <w:proofErr w:type="gramEnd"/>
                             <w:r>
-                              <w:t xml:space="preserve"> ..)</w:t>
-                            </w:r>
-                            <w:r>
-                              <w:t xml:space="preserve"> .</w:t>
+                              <w:rPr>
+                                <w:lang w:val="en-GB"/>
+                              </w:rPr>
+                              <w:t xml:space="preserve"> ..) </w:t>
+                            </w:r>
+                            <w:proofErr w:type="gramStart"/>
+                            <w:r>
+                              <w:rPr>
+                                <w:lang w:val="en-GB"/>
+                              </w:rPr>
+                              <w:t>.</w:t>
                             </w:r>
                             <w:proofErr w:type="spellStart"/>
                             <w:r>
-                              <w:t>A</w:t>
-                            </w:r>
-                            <w:r>
-                              <w:t>ny</w:t>
+                              <w:rPr>
+                                <w:lang w:val="en-GB"/>
+                              </w:rPr>
+                              <w:t>Any</w:t>
+                            </w:r>
+                            <w:proofErr w:type="gramEnd"/>
+                            <w:r>
+                              <w:rPr>
+                                <w:lang w:val="en-GB"/>
+                              </w:rPr>
+                              <w:t xml:space="preserve"> thing</w:t>
                             </w:r>
                             <w:proofErr w:type="spellEnd"/>
                             <w:r>
-                              <w:t xml:space="preserve"> </w:t>
-                            </w:r>
-                            <w:proofErr w:type="spellStart"/>
-                            <w:r>
-                              <w:t>thing</w:t>
-                            </w:r>
-                            <w:proofErr w:type="spellEnd"/>
-                            <w:r>
-                              <w:t xml:space="preserve"> </w:t>
-                            </w:r>
-                            <w:proofErr w:type="spellStart"/>
-                            <w:r>
-                              <w:t>that</w:t>
-                            </w:r>
-                            <w:proofErr w:type="spellEnd"/>
-                            <w:r>
-                              <w:t xml:space="preserve"> </w:t>
-                            </w:r>
-                            <w:proofErr w:type="spellStart"/>
-                            <w:r>
-                              <w:t>you</w:t>
-                            </w:r>
-                            <w:proofErr w:type="spellEnd"/>
-                            <w:r>
-                              <w:t xml:space="preserve"> </w:t>
-                            </w:r>
-                            <w:proofErr w:type="spellStart"/>
-                            <w:r>
-                              <w:t>think</w:t>
-                            </w:r>
-                            <w:proofErr w:type="spellEnd"/>
-                            <w:r>
-                              <w:t xml:space="preserve"> </w:t>
-                            </w:r>
-                            <w:proofErr w:type="spellStart"/>
-                            <w:r>
-                              <w:t>it</w:t>
-                            </w:r>
-                            <w:proofErr w:type="spellEnd"/>
-                            <w:r>
-                              <w:t xml:space="preserve"> </w:t>
-                            </w:r>
-                            <w:proofErr w:type="spellStart"/>
-                            <w:r>
-                              <w:t>may</w:t>
-                            </w:r>
-                            <w:proofErr w:type="spellEnd"/>
-                            <w:r>
-                              <w:t xml:space="preserve"> </w:t>
-                            </w:r>
-                            <w:proofErr w:type="spellStart"/>
-                            <w:r>
-                              <w:t>be</w:t>
-                            </w:r>
-                            <w:proofErr w:type="spellEnd"/>
-                            <w:r>
-                              <w:t xml:space="preserve"> </w:t>
-                            </w:r>
-                            <w:proofErr w:type="spellStart"/>
-                            <w:r>
-                              <w:t>helpful</w:t>
-                            </w:r>
-                            <w:proofErr w:type="spellEnd"/>
-                            <w:r>
-                              <w:t xml:space="preserve"> </w:t>
-                            </w:r>
-                            <w:proofErr w:type="spellStart"/>
-                            <w:r>
-                              <w:t>don’t</w:t>
-                            </w:r>
-                            <w:proofErr w:type="spellEnd"/>
-                            <w:r>
-                              <w:t xml:space="preserve"> </w:t>
-                            </w:r>
-                            <w:proofErr w:type="spellStart"/>
-                            <w:r>
-                              <w:t>hesitate</w:t>
-                            </w:r>
-                            <w:proofErr w:type="spellEnd"/>
-                            <w:r>
-                              <w:t xml:space="preserve"> to </w:t>
-                            </w:r>
-                            <w:proofErr w:type="spellStart"/>
-                            <w:r>
-                              <w:t>share</w:t>
-                            </w:r>
-                            <w:proofErr w:type="spellEnd"/>
-                            <w:r>
-                              <w:t xml:space="preserve"> </w:t>
-                            </w:r>
-                            <w:proofErr w:type="spellStart"/>
-                            <w:r>
-                              <w:t>it</w:t>
-                            </w:r>
-                            <w:proofErr w:type="spellEnd"/>
-                            <w:r>
-                              <w:t xml:space="preserve"> </w:t>
-                            </w:r>
-                            <w:proofErr w:type="spellStart"/>
-                            <w:r>
-                              <w:t>here</w:t>
-                            </w:r>
-                            <w:proofErr w:type="spellEnd"/>
-                            <w:r>
-                              <w:t xml:space="preserve"> .</w:t>
+                              <w:rPr>
+                                <w:lang w:val="en-GB"/>
+                              </w:rPr>
+                              <w:t xml:space="preserve"> that you think it may be helpful don’t hesitate to share it here .</w:t>
                             </w:r>
                           </w:p>
                         </w:txbxContent>
@@ -1137,155 +984,94 @@
                 <v:textbox style="mso-fit-shape-to-text:t">
                   <w:txbxContent>
                     <w:p>
-                      <w:r>
-                        <w:t>T</w:t>
-                      </w:r>
-                      <w:r>
-                        <w:t xml:space="preserve">his document have all informations and notes concernant the chat </w:t>
+                      <w:pPr>
+                        <w:rPr>
+                          <w:lang w:val="en-GB"/>
+                        </w:rPr>
+                      </w:pPr>
+                      <w:r>
+                        <w:rPr>
+                          <w:lang w:val="en-GB"/>
+                        </w:rPr>
+                        <w:t xml:space="preserve">This document have all </w:t>
                       </w:r>
                       <w:proofErr w:type="spellStart"/>
                       <w:r>
-                        <w:t>app</w:t>
+                        <w:rPr>
+                          <w:lang w:val="en-GB"/>
+                        </w:rPr>
+                        <w:t>informations</w:t>
                       </w:r>
                       <w:proofErr w:type="spellEnd"/>
                       <w:r>
-                        <w:t xml:space="preserve"> (UML </w:t>
+                        <w:rPr>
+                          <w:lang w:val="en-GB"/>
+                        </w:rPr>
+                        <w:t xml:space="preserve"> and notes </w:t>
                       </w:r>
                       <w:proofErr w:type="spellStart"/>
+                      <w:r>
+                        <w:rPr>
+                          <w:lang w:val="en-GB"/>
+                        </w:rPr>
+                        <w:t>concernant</w:t>
+                      </w:r>
+                      <w:proofErr w:type="spellEnd"/>
+                      <w:r>
+                        <w:rPr>
+                          <w:lang w:val="en-GB"/>
+                        </w:rPr>
+                        <w:t xml:space="preserve"> the chat app (UML </w:t>
+                      </w:r>
                       <w:proofErr w:type="gramStart"/>
                       <w:r>
-                        <w:t>diagrams</w:t>
-                      </w:r>
-                      <w:proofErr w:type="spellEnd"/>
-                      <w:r>
-                        <w:t xml:space="preserve"> ,</w:t>
+                        <w:rPr>
+                          <w:lang w:val="en-GB"/>
+                        </w:rPr>
+                        <w:t>diagrams ,</w:t>
                       </w:r>
                       <w:proofErr w:type="spellStart"/>
                       <w:r>
+                        <w:rPr>
+                          <w:lang w:val="en-GB"/>
+                        </w:rPr>
                         <w:t>etc</w:t>
                       </w:r>
                       <w:proofErr w:type="spellEnd"/>
                       <w:proofErr w:type="gramEnd"/>
                       <w:r>
-                        <w:t xml:space="preserve"> ..)</w:t>
-                      </w:r>
-                      <w:r>
-                        <w:t xml:space="preserve"> .</w:t>
+                        <w:rPr>
+                          <w:lang w:val="en-GB"/>
+                        </w:rPr>
+                        <w:t xml:space="preserve"> ..) </w:t>
+                      </w:r>
+                      <w:proofErr w:type="gramStart"/>
+                      <w:r>
+                        <w:rPr>
+                          <w:lang w:val="en-GB"/>
+                        </w:rPr>
+                        <w:t>.</w:t>
                       </w:r>
                       <w:proofErr w:type="spellStart"/>
                       <w:r>
-                        <w:t>A</w:t>
-                      </w:r>
-                      <w:r>
-                        <w:t>ny</w:t>
+                        <w:rPr>
+                          <w:lang w:val="en-GB"/>
+                        </w:rPr>
+                        <w:t>Any</w:t>
+                      </w:r>
+                      <w:proofErr w:type="gramEnd"/>
+                      <w:r>
+                        <w:rPr>
+                          <w:lang w:val="en-GB"/>
+                        </w:rPr>
+                        <w:t xml:space="preserve"> thing</w:t>
                       </w:r>
                       <w:proofErr w:type="spellEnd"/>
                       <w:r>
-                        <w:t xml:space="preserve"> </w:t>
-                      </w:r>
-                      <w:proofErr w:type="spellStart"/>
-                      <w:r>
-                        <w:t>thing</w:t>
-                      </w:r>
-                      <w:proofErr w:type="spellEnd"/>
-                      <w:r>
-                        <w:t xml:space="preserve"> </w:t>
-                      </w:r>
-                      <w:proofErr w:type="spellStart"/>
-                      <w:r>
-                        <w:t>that</w:t>
-                      </w:r>
-                      <w:proofErr w:type="spellEnd"/>
-                      <w:r>
-                        <w:t xml:space="preserve"> </w:t>
-                      </w:r>
-                      <w:proofErr w:type="spellStart"/>
-                      <w:r>
-                        <w:t>you</w:t>
-                      </w:r>
-                      <w:proofErr w:type="spellEnd"/>
-                      <w:r>
-                        <w:t xml:space="preserve"> </w:t>
-                      </w:r>
-                      <w:proofErr w:type="spellStart"/>
-                      <w:r>
-                        <w:t>think</w:t>
-                      </w:r>
-                      <w:proofErr w:type="spellEnd"/>
-                      <w:r>
-                        <w:t xml:space="preserve"> </w:t>
-                      </w:r>
-                      <w:proofErr w:type="spellStart"/>
-                      <w:r>
-                        <w:t>it</w:t>
-                      </w:r>
-                      <w:proofErr w:type="spellEnd"/>
-                      <w:r>
-                        <w:t xml:space="preserve"> </w:t>
-                      </w:r>
-                      <w:proofErr w:type="spellStart"/>
-                      <w:r>
-                        <w:t>may</w:t>
-                      </w:r>
-                      <w:proofErr w:type="spellEnd"/>
-                      <w:r>
-                        <w:t xml:space="preserve"> </w:t>
-                      </w:r>
-                      <w:proofErr w:type="spellStart"/>
-                      <w:r>
-                        <w:t>be</w:t>
-                      </w:r>
-                      <w:proofErr w:type="spellEnd"/>
-                      <w:r>
-                        <w:t xml:space="preserve"> </w:t>
-                      </w:r>
-                      <w:proofErr w:type="spellStart"/>
-                      <w:r>
-                        <w:t>helpful</w:t>
-                      </w:r>
-                      <w:proofErr w:type="spellEnd"/>
-                      <w:r>
-                        <w:t xml:space="preserve"> </w:t>
-                      </w:r>
-                      <w:proofErr w:type="spellStart"/>
-                      <w:r>
-                        <w:t>don’t</w:t>
-                      </w:r>
-                      <w:proofErr w:type="spellEnd"/>
-                      <w:r>
-                        <w:t xml:space="preserve"> </w:t>
-                      </w:r>
-                      <w:proofErr w:type="spellStart"/>
-                      <w:r>
-                        <w:t>hesitate</w:t>
-                      </w:r>
-                      <w:proofErr w:type="spellEnd"/>
-                      <w:r>
-                        <w:t xml:space="preserve"> to </w:t>
-                      </w:r>
-                      <w:proofErr w:type="spellStart"/>
-                      <w:r>
-                        <w:t>share</w:t>
-                      </w:r>
-                      <w:proofErr w:type="spellEnd"/>
-                      <w:r>
-                        <w:t xml:space="preserve"> </w:t>
-                      </w:r>
-                      <w:proofErr w:type="spellStart"/>
-                      <w:r>
-                        <w:t>it</w:t>
-                      </w:r>
-                      <w:proofErr w:type="spellEnd"/>
-                      <w:r>
-                        <w:t xml:space="preserve"> </w:t>
-                      </w:r>
-                      <w:proofErr w:type="spellStart"/>
-                      <w:r>
-                        <w:t>here</w:t>
-                      </w:r>
-                      <w:proofErr w:type="spellEnd"/>
-                      <w:r>
-                        <w:t xml:space="preserve"> .</w:t>
+                        <w:rPr>
+                          <w:lang w:val="en-GB"/>
+                        </w:rPr>
+                        <w:t xml:space="preserve"> that you think it may be helpful don’t hesitate to share it here .</w:t>
                       </w:r>
                     </w:p>
                   </w:txbxContent>
@@ -1299,7 +1085,7 @@
       <w:r>
         <w:rPr>
           <w:noProof/>
-          <w:lang w:eastAsia="fr-FR"/>
+          <w:lang w:val="en-GB" w:eastAsia="en-GB"/>
         </w:rPr>
         <mc:AlternateContent>
           <mc:Choice Requires="wps">
@@ -1457,7 +1243,7 @@
       <w:r>
         <w:rPr>
           <w:noProof/>
-          <w:lang w:eastAsia="fr-FR"/>
+          <w:lang w:val="en-GB" w:eastAsia="en-GB"/>
         </w:rPr>
         <w:drawing>
           <wp:inline distT="0" distB="0" distL="0" distR="0">
@@ -1522,63 +1308,16 @@
       <w:r>
         <w:rPr>
           <w:noProof/>
-          <w:lang w:eastAsia="fr-FR"/>
+          <w:lang w:val="en-GB" w:eastAsia="en-GB"/>
         </w:rPr>
         <w:lastRenderedPageBreak/>
-        <w:drawing>
-          <wp:inline distT="0" distB="0" distL="0" distR="0">
-            <wp:extent cx="7077075" cy="6546215"/>
-            <wp:effectExtent l="0" t="0" r="9525" b="6985"/>
-            <wp:docPr id="8" name="Image 8"/>
-            <wp:cNvGraphicFramePr>
-              <a:graphicFrameLocks xmlns:a="http://schemas.openxmlformats.org/drawingml/2006/main" noChangeAspect="1"/>
-            </wp:cNvGraphicFramePr>
-            <a:graphic xmlns:a="http://schemas.openxmlformats.org/drawingml/2006/main">
-              <a:graphicData uri="http://schemas.openxmlformats.org/drawingml/2006/picture">
-                <pic:pic xmlns:pic="http://schemas.openxmlformats.org/drawingml/2006/picture">
-                  <pic:nvPicPr>
-                    <pic:cNvPr id="8" name="image (1).png"/>
-                    <pic:cNvPicPr/>
-                  </pic:nvPicPr>
-                  <pic:blipFill>
-                    <a:blip r:embed="rId8" cstate="print">
-                      <a:extLst>
-                        <a:ext uri="{28A0092B-C50C-407E-A947-70E740481C1C}">
-                          <a14:useLocalDpi xmlns:a14="http://schemas.microsoft.com/office/drawing/2010/main" val="0"/>
-                        </a:ext>
-                      </a:extLst>
-                    </a:blip>
-                    <a:stretch>
-                      <a:fillRect/>
-                    </a:stretch>
-                  </pic:blipFill>
-                  <pic:spPr>
-                    <a:xfrm>
-                      <a:off x="0" y="0"/>
-                      <a:ext cx="7077075" cy="6546215"/>
-                    </a:xfrm>
-                    <a:prstGeom prst="rect">
-                      <a:avLst/>
-                    </a:prstGeom>
-                  </pic:spPr>
-                </pic:pic>
-              </a:graphicData>
-            </a:graphic>
-          </wp:inline>
-        </w:drawing>
-      </w:r>
-      <w:r>
-        <w:rPr>
-          <w:noProof/>
-          <w:lang w:eastAsia="fr-FR"/>
-        </w:rPr>
         <mc:AlternateContent>
           <mc:Choice Requires="wps">
             <w:drawing>
-              <wp:anchor distT="45720" distB="45720" distL="114300" distR="114300" simplePos="0" relativeHeight="251666432" behindDoc="0" locked="0" layoutInCell="1" allowOverlap="1">
+              <wp:anchor distT="45720" distB="45720" distL="114300" distR="114300" simplePos="0" relativeHeight="251666432" behindDoc="0" locked="0" layoutInCell="1" allowOverlap="1" wp14:anchorId="037423F5" wp14:editId="19942381">
                 <wp:simplePos x="0" y="0"/>
-                <wp:positionH relativeFrom="column">
-                  <wp:posOffset>-433070</wp:posOffset>
+                <wp:positionH relativeFrom="margin">
+                  <wp:align>center</wp:align>
                 </wp:positionH>
                 <wp:positionV relativeFrom="paragraph">
                   <wp:posOffset>0</wp:posOffset>
@@ -1620,7 +1359,7 @@
                         <w:txbxContent>
                           <w:p>
                             <w:pPr>
-                              <w:pStyle w:val="Paragraphedeliste"/>
+                              <w:pStyle w:val="ListParagraph"/>
                               <w:numPr>
                                 <w:ilvl w:val="0"/>
                                 <w:numId w:val="1"/>
@@ -1628,12 +1367,14 @@
                               <w:rPr>
                                 <w:sz w:val="44"/>
                                 <w:szCs w:val="44"/>
+                                <w:u w:val="single"/>
                               </w:rPr>
                             </w:pPr>
                             <w:r>
                               <w:rPr>
                                 <w:sz w:val="44"/>
                                 <w:szCs w:val="44"/>
+                                <w:u w:val="single"/>
                               </w:rPr>
                               <w:t xml:space="preserve">   </w:t>
                             </w:r>
@@ -1641,6 +1382,7 @@
                               <w:rPr>
                                 <w:sz w:val="44"/>
                                 <w:szCs w:val="44"/>
+                                <w:u w:val="single"/>
                               </w:rPr>
                               <w:t>Diagramme de Sé</w:t>
                             </w:r>
@@ -1648,38 +1390,39 @@
                               <w:rPr>
                                 <w:sz w:val="44"/>
                                 <w:szCs w:val="44"/>
+                                <w:u w:val="single"/>
                               </w:rPr>
                               <w:t xml:space="preserve">quence pour l’établissement du </w:t>
                             </w:r>
-                            <w:proofErr w:type="spellStart"/>
                             <w:r>
                               <w:rPr>
                                 <w:sz w:val="44"/>
                                 <w:szCs w:val="44"/>
-                              </w:rPr>
-                              <w:t>connection</w:t>
-                            </w:r>
-                            <w:proofErr w:type="spellEnd"/>
+                                <w:u w:val="single"/>
+                              </w:rPr>
+                              <w:t>connexion</w:t>
+                            </w:r>
                             <w:r>
                               <w:rPr>
                                 <w:sz w:val="44"/>
                                 <w:szCs w:val="44"/>
+                                <w:u w:val="single"/>
                               </w:rPr>
                               <w:t xml:space="preserve"> </w:t>
                             </w:r>
-                            <w:proofErr w:type="spellStart"/>
                             <w:r>
                               <w:rPr>
                                 <w:sz w:val="44"/>
                                 <w:szCs w:val="44"/>
-                              </w:rPr>
-                              <w:t>websocket</w:t>
-                            </w:r>
-                            <w:proofErr w:type="spellEnd"/>
+                                <w:u w:val="single"/>
+                              </w:rPr>
+                              <w:t>web socket</w:t>
+                            </w:r>
                             <w:r>
                               <w:rPr>
                                 <w:sz w:val="44"/>
                                 <w:szCs w:val="44"/>
+                                <w:u w:val="single"/>
                               </w:rPr>
                               <w:t xml:space="preserve"> entre client et serveur : </w:t>
                             </w:r>
@@ -1704,16 +1447,12 @@
           </mc:Choice>
           <mc:Fallback>
             <w:pict>
-              <v:shapetype id="_x0000_t202" coordsize="21600,21600" o:spt="202" path="m,l,21600r21600,l21600,xe">
-                <v:stroke joinstyle="miter"/>
-                <v:path gradientshapeok="t" o:connecttype="rect"/>
-              </v:shapetype>
-              <v:shape id="_x0000_s1032" type="#_x0000_t202" style="position:absolute;margin-left:-34.1pt;margin-top:0;width:529.5pt;height:110.6pt;z-index:251666432;visibility:visible;mso-wrap-style:square;mso-width-percent:0;mso-height-percent:200;mso-wrap-distance-left:9pt;mso-wrap-distance-top:3.6pt;mso-wrap-distance-right:9pt;mso-wrap-distance-bottom:3.6pt;mso-position-horizontal:absolute;mso-position-horizontal-relative:text;mso-position-vertical:absolute;mso-position-vertical-relative:text;mso-width-percent:0;mso-height-percent:200;mso-width-relative:margin;mso-height-relative:margin;v-text-anchor:top" o:gfxdata="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" strokecolor="white [3212]">
+              <v:shape w14:anchorId="037423F5" id="_x0000_s1032" type="#_x0000_t202" style="position:absolute;margin-left:0;margin-top:0;width:529.5pt;height:110.6pt;z-index:251666432;visibility:visible;mso-wrap-style:square;mso-width-percent:0;mso-height-percent:200;mso-wrap-distance-left:9pt;mso-wrap-distance-top:3.6pt;mso-wrap-distance-right:9pt;mso-wrap-distance-bottom:3.6pt;mso-position-horizontal:center;mso-position-horizontal-relative:margin;mso-position-vertical:absolute;mso-position-vertical-relative:text;mso-width-percent:0;mso-height-percent:200;mso-width-relative:margin;mso-height-relative:margin;v-text-anchor:top" o:gfxdata="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" strokecolor="white [3212]">
                 <v:textbox style="mso-fit-shape-to-text:t">
                   <w:txbxContent>
                     <w:p>
                       <w:pPr>
-                        <w:pStyle w:val="Paragraphedeliste"/>
+                        <w:pStyle w:val="ListParagraph"/>
                         <w:numPr>
                           <w:ilvl w:val="0"/>
                           <w:numId w:val="1"/>
@@ -1721,12 +1460,14 @@
                         <w:rPr>
                           <w:sz w:val="44"/>
                           <w:szCs w:val="44"/>
+                          <w:u w:val="single"/>
                         </w:rPr>
                       </w:pPr>
                       <w:r>
                         <w:rPr>
                           <w:sz w:val="44"/>
                           <w:szCs w:val="44"/>
+                          <w:u w:val="single"/>
                         </w:rPr>
                         <w:t xml:space="preserve">   </w:t>
                       </w:r>
@@ -1734,6 +1475,7 @@
                         <w:rPr>
                           <w:sz w:val="44"/>
                           <w:szCs w:val="44"/>
+                          <w:u w:val="single"/>
                         </w:rPr>
                         <w:t>Diagramme de Sé</w:t>
                       </w:r>
@@ -1741,38 +1483,39 @@
                         <w:rPr>
                           <w:sz w:val="44"/>
                           <w:szCs w:val="44"/>
+                          <w:u w:val="single"/>
                         </w:rPr>
                         <w:t xml:space="preserve">quence pour l’établissement du </w:t>
                       </w:r>
-                      <w:proofErr w:type="spellStart"/>
                       <w:r>
                         <w:rPr>
                           <w:sz w:val="44"/>
                           <w:szCs w:val="44"/>
-                        </w:rPr>
-                        <w:t>connection</w:t>
-                      </w:r>
-                      <w:proofErr w:type="spellEnd"/>
+                          <w:u w:val="single"/>
+                        </w:rPr>
+                        <w:t>connexion</w:t>
+                      </w:r>
                       <w:r>
                         <w:rPr>
                           <w:sz w:val="44"/>
                           <w:szCs w:val="44"/>
+                          <w:u w:val="single"/>
                         </w:rPr>
                         <w:t xml:space="preserve"> </w:t>
                       </w:r>
-                      <w:proofErr w:type="spellStart"/>
                       <w:r>
                         <w:rPr>
                           <w:sz w:val="44"/>
                           <w:szCs w:val="44"/>
-                        </w:rPr>
-                        <w:t>websocket</w:t>
-                      </w:r>
-                      <w:proofErr w:type="spellEnd"/>
+                          <w:u w:val="single"/>
+                        </w:rPr>
+                        <w:t>web socket</w:t>
+                      </w:r>
                       <w:r>
                         <w:rPr>
                           <w:sz w:val="44"/>
                           <w:szCs w:val="44"/>
+                          <w:u w:val="single"/>
                         </w:rPr>
                         <w:t xml:space="preserve"> entre client et serveur : </w:t>
                       </w:r>
@@ -1780,12 +1523,59 @@
                     <w:p/>
                   </w:txbxContent>
                 </v:textbox>
-                <w10:wrap type="square"/>
+                <w10:wrap type="square" anchorx="margin"/>
               </v:shape>
             </w:pict>
           </mc:Fallback>
         </mc:AlternateContent>
       </w:r>
+      <w:r>
+        <w:rPr>
+          <w:noProof/>
+          <w:lang w:val="en-GB" w:eastAsia="en-GB"/>
+        </w:rPr>
+        <w:drawing>
+          <wp:inline distT="0" distB="0" distL="0" distR="0" wp14:anchorId="0E3D4BEE" wp14:editId="6096A421">
+            <wp:extent cx="7077075" cy="6546215"/>
+            <wp:effectExtent l="0" t="0" r="9525" b="6985"/>
+            <wp:docPr id="8" name="Image 8"/>
+            <wp:cNvGraphicFramePr>
+              <a:graphicFrameLocks xmlns:a="http://schemas.openxmlformats.org/drawingml/2006/main" noChangeAspect="1"/>
+            </wp:cNvGraphicFramePr>
+            <a:graphic xmlns:a="http://schemas.openxmlformats.org/drawingml/2006/main">
+              <a:graphicData uri="http://schemas.openxmlformats.org/drawingml/2006/picture">
+                <pic:pic xmlns:pic="http://schemas.openxmlformats.org/drawingml/2006/picture">
+                  <pic:nvPicPr>
+                    <pic:cNvPr id="8" name="image (1).png"/>
+                    <pic:cNvPicPr/>
+                  </pic:nvPicPr>
+                  <pic:blipFill>
+                    <a:blip r:embed="rId8" cstate="print">
+                      <a:extLst>
+                        <a:ext uri="{28A0092B-C50C-407E-A947-70E740481C1C}">
+                          <a14:useLocalDpi xmlns:a14="http://schemas.microsoft.com/office/drawing/2010/main" val="0"/>
+                        </a:ext>
+                      </a:extLst>
+                    </a:blip>
+                    <a:stretch>
+                      <a:fillRect/>
+                    </a:stretch>
+                  </pic:blipFill>
+                  <pic:spPr>
+                    <a:xfrm>
+                      <a:off x="0" y="0"/>
+                      <a:ext cx="7077075" cy="6546215"/>
+                    </a:xfrm>
+                    <a:prstGeom prst="rect">
+                      <a:avLst/>
+                    </a:prstGeom>
+                  </pic:spPr>
+                </pic:pic>
+              </a:graphicData>
+            </a:graphic>
+          </wp:inline>
+        </w:drawing>
+      </w:r>
     </w:p>
     <w:p/>
     <w:p/>
@@ -1795,6 +1585,7 @@
       <w:r>
         <w:rPr>
           <w:noProof/>
+          <w:lang w:val="en-GB" w:eastAsia="en-GB"/>
         </w:rPr>
         <w:lastRenderedPageBreak/>
         <mc:AlternateContent>
@@ -1802,13 +1593,13 @@
             <w:drawing>
               <wp:anchor distT="45720" distB="45720" distL="114300" distR="114300" simplePos="0" relativeHeight="251668480" behindDoc="0" locked="0" layoutInCell="1" allowOverlap="1">
                 <wp:simplePos x="0" y="0"/>
-                <wp:positionH relativeFrom="column">
-                  <wp:posOffset>81280</wp:posOffset>
+                <wp:positionH relativeFrom="margin">
+                  <wp:align>center</wp:align>
                 </wp:positionH>
                 <wp:positionV relativeFrom="paragraph">
                   <wp:posOffset>0</wp:posOffset>
                 </wp:positionV>
-                <wp:extent cx="4953000" cy="1404620"/>
+                <wp:extent cx="6153150" cy="1404620"/>
                 <wp:effectExtent l="0" t="0" r="19050" b="23495"/>
                 <wp:wrapSquare wrapText="bothSides"/>
                 <wp:docPr id="9" name="Zone de texte 2"/>
@@ -1824,7 +1615,7 @@
                       <wps:spPr bwMode="auto">
                         <a:xfrm>
                           <a:off x="0" y="0"/>
-                          <a:ext cx="4953000" cy="1404620"/>
+                          <a:ext cx="6153150" cy="1404620"/>
                         </a:xfrm>
                         <a:prstGeom prst="rect">
                           <a:avLst/>
@@ -1845,6 +1636,11 @@
                         <w:txbxContent>
                           <w:p>
                             <w:pPr>
+                              <w:pStyle w:val="ListParagraph"/>
+                              <w:numPr>
+                                <w:ilvl w:val="0"/>
+                                <w:numId w:val="2"/>
+                              </w:numPr>
                               <w:rPr>
                                 <w:sz w:val="48"/>
                                 <w:szCs w:val="48"/>
@@ -1897,11 +1693,16 @@
           </mc:Choice>
           <mc:Fallback>
             <w:pict>
-              <v:shape id="_x0000_s1033" type="#_x0000_t202" style="position:absolute;margin-left:6.4pt;margin-top:0;width:390pt;height:110.6pt;z-index:251668480;visibility:visible;mso-wrap-style:square;mso-width-percent:0;mso-height-percent:200;mso-wrap-distance-left:9pt;mso-wrap-distance-top:3.6pt;mso-wrap-distance-right:9pt;mso-wrap-distance-bottom:3.6pt;mso-position-horizontal:absolute;mso-position-horizontal-relative:text;mso-position-vertical:absolute;mso-position-vertical-relative:text;mso-width-percent:0;mso-height-percent:200;mso-width-relative:margin;mso-height-relative:margin;v-text-anchor:top" o:gfxdata="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" strokecolor="white [3212]">
+              <v:shape id="_x0000_s1033" type="#_x0000_t202" style="position:absolute;margin-left:0;margin-top:0;width:484.5pt;height:110.6pt;z-index:251668480;visibility:visible;mso-wrap-style:square;mso-width-percent:0;mso-height-percent:200;mso-wrap-distance-left:9pt;mso-wrap-distance-top:3.6pt;mso-wrap-distance-right:9pt;mso-wrap-distance-bottom:3.6pt;mso-position-horizontal:center;mso-position-horizontal-relative:margin;mso-position-vertical:absolute;mso-position-vertical-relative:text;mso-width-percent:0;mso-height-percent:200;mso-width-relative:margin;mso-height-relative:margin;v-text-anchor:top" o:gfxdata="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" strokecolor="white [3212]">
                 <v:textbox style="mso-fit-shape-to-text:t">
                   <w:txbxContent>
                     <w:p>
                       <w:pPr>
+                        <w:pStyle w:val="ListParagraph"/>
+                        <w:numPr>
+                          <w:ilvl w:val="0"/>
+                          <w:numId w:val="2"/>
+                        </w:numPr>
                         <w:rPr>
                           <w:sz w:val="48"/>
                           <w:szCs w:val="48"/>
@@ -1937,7 +1738,7 @@
                     </w:p>
                   </w:txbxContent>
                 </v:textbox>
-                <w10:wrap type="square"/>
+                <w10:wrap type="square" anchorx="margin"/>
               </v:shape>
             </w:pict>
           </mc:Fallback>
@@ -1947,11 +1748,10 @@
     <w:p/>
     <w:p/>
     <w:p>
-      <w:bookmarkStart w:id="0" w:name="_GoBack"/>
       <w:r>
         <w:rPr>
           <w:noProof/>
-          <w:lang w:eastAsia="fr-FR"/>
+          <w:lang w:val="en-GB" w:eastAsia="en-GB"/>
         </w:rPr>
         <w:drawing>
           <wp:inline distT="0" distB="0" distL="0" distR="0">
@@ -1995,15 +1795,322 @@
           </wp:inline>
         </w:drawing>
       </w:r>
+    </w:p>
+    <w:p/>
+    <w:p/>
+    <w:p/>
+    <w:p/>
+    <w:p/>
+    <w:p/>
+    <w:p>
+      <w:pPr>
+        <w:contextualSpacing/>
+        <w:rPr>
+          <w:sz w:val="44"/>
+          <w:szCs w:val="44"/>
+        </w:rPr>
+      </w:pPr>
+      <w:r>
+        <w:rPr>
+          <w:noProof/>
+          <w:sz w:val="44"/>
+          <w:szCs w:val="44"/>
+          <w:lang w:val="en-GB" w:eastAsia="en-GB"/>
+        </w:rPr>
+        <w:lastRenderedPageBreak/>
+        <mc:AlternateContent>
+          <mc:Choice Requires="wps">
+            <w:drawing>
+              <wp:anchor distT="45720" distB="45720" distL="114300" distR="114300" simplePos="0" relativeHeight="251670528" behindDoc="0" locked="0" layoutInCell="1" allowOverlap="1">
+                <wp:simplePos x="0" y="0"/>
+                <wp:positionH relativeFrom="margin">
+                  <wp:align>center</wp:align>
+                </wp:positionH>
+                <wp:positionV relativeFrom="paragraph">
+                  <wp:posOffset>0</wp:posOffset>
+                </wp:positionV>
+                <wp:extent cx="6419850" cy="1404620"/>
+                <wp:effectExtent l="0" t="0" r="19050" b="25400"/>
+                <wp:wrapSquare wrapText="bothSides"/>
+                <wp:docPr id="11" name="Text Box 2"/>
+                <wp:cNvGraphicFramePr>
+                  <a:graphicFrameLocks xmlns:a="http://schemas.openxmlformats.org/drawingml/2006/main"/>
+                </wp:cNvGraphicFramePr>
+                <a:graphic xmlns:a="http://schemas.openxmlformats.org/drawingml/2006/main">
+                  <a:graphicData uri="http://schemas.microsoft.com/office/word/2010/wordprocessingShape">
+                    <wps:wsp>
+                      <wps:cNvSpPr txBox="1">
+                        <a:spLocks noChangeArrowheads="1"/>
+                      </wps:cNvSpPr>
+                      <wps:spPr bwMode="auto">
+                        <a:xfrm>
+                          <a:off x="0" y="0"/>
+                          <a:ext cx="6419850" cy="1404620"/>
+                        </a:xfrm>
+                        <a:prstGeom prst="rect">
+                          <a:avLst/>
+                        </a:prstGeom>
+                        <a:solidFill>
+                          <a:srgbClr val="FFFFFF"/>
+                        </a:solidFill>
+                        <a:ln w="9525">
+                          <a:solidFill>
+                            <a:schemeClr val="bg1"/>
+                          </a:solidFill>
+                          <a:miter lim="800000"/>
+                          <a:headEnd/>
+                          <a:tailEnd/>
+                        </a:ln>
+                      </wps:spPr>
+                      <wps:txbx>
+                        <w:txbxContent>
+                          <w:p>
+                            <w:pPr>
+                              <w:pStyle w:val="ListParagraph"/>
+                              <w:numPr>
+                                <w:ilvl w:val="0"/>
+                                <w:numId w:val="3"/>
+                              </w:numPr>
+                            </w:pPr>
+                            <w:r>
+                              <w:rPr>
+                                <w:sz w:val="44"/>
+                                <w:szCs w:val="44"/>
+                                <w:u w:val="single"/>
+                              </w:rPr>
+                              <w:t>Diagramme de cas d’utilisation de l’application de chat</w:t>
+                            </w:r>
+                          </w:p>
+                        </w:txbxContent>
+                      </wps:txbx>
+                      <wps:bodyPr rot="0" vert="horz" wrap="square" lIns="91440" tIns="45720" rIns="91440" bIns="45720" anchor="t" anchorCtr="0">
+                        <a:spAutoFit/>
+                      </wps:bodyPr>
+                    </wps:wsp>
+                  </a:graphicData>
+                </a:graphic>
+                <wp14:sizeRelH relativeFrom="margin">
+                  <wp14:pctWidth>0</wp14:pctWidth>
+                </wp14:sizeRelH>
+                <wp14:sizeRelV relativeFrom="margin">
+                  <wp14:pctHeight>20000</wp14:pctHeight>
+                </wp14:sizeRelV>
+              </wp:anchor>
+            </w:drawing>
+          </mc:Choice>
+          <mc:Fallback>
+            <w:pict>
+              <v:shape id="Text Box 2" o:spid="_x0000_s1034" type="#_x0000_t202" style="position:absolute;margin-left:0;margin-top:0;width:505.5pt;height:110.6pt;z-index:251670528;visibility:visible;mso-wrap-style:square;mso-width-percent:0;mso-height-percent:200;mso-wrap-distance-left:9pt;mso-wrap-distance-top:3.6pt;mso-wrap-distance-right:9pt;mso-wrap-distance-bottom:3.6pt;mso-position-horizontal:center;mso-position-horizontal-relative:margin;mso-position-vertical:absolute;mso-position-vertical-relative:text;mso-width-percent:0;mso-height-percent:200;mso-width-relative:margin;mso-height-relative:margin;v-text-anchor:top" o:gfxdata="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" strokecolor="white [3212]">
+                <v:textbox style="mso-fit-shape-to-text:t">
+                  <w:txbxContent>
+                    <w:p>
+                      <w:pPr>
+                        <w:pStyle w:val="ListParagraph"/>
+                        <w:numPr>
+                          <w:ilvl w:val="0"/>
+                          <w:numId w:val="3"/>
+                        </w:numPr>
+                      </w:pPr>
+                      <w:r>
+                        <w:rPr>
+                          <w:sz w:val="44"/>
+                          <w:szCs w:val="44"/>
+                          <w:u w:val="single"/>
+                        </w:rPr>
+                        <w:t>Diagramme de cas d’utilisation de l’application de chat</w:t>
+                      </w:r>
+                    </w:p>
+                  </w:txbxContent>
+                </v:textbox>
+                <w10:wrap type="square" anchorx="margin"/>
+              </v:shape>
+            </w:pict>
+          </mc:Fallback>
+        </mc:AlternateContent>
+      </w:r>
+      <w:r>
+        <w:rPr>
+          <w:sz w:val="44"/>
+          <w:szCs w:val="44"/>
+        </w:rPr>
+        <w:pict>
+          <v:shapetype id="_x0000_t75" coordsize="21600,21600" o:spt="75" o:preferrelative="t" path="m@4@5l@4@11@9@11@9@5xe" filled="f" stroked="f">
+            <v:stroke joinstyle="miter"/>
+            <v:formulas>
+              <v:f eqn="if lineDrawn pixelLineWidth 0"/>
+              <v:f eqn="sum @0 1 0"/>
+              <v:f eqn="sum 0 0 @1"/>
+              <v:f eqn="prod @2 1 2"/>
+              <v:f eqn="prod @3 21600 pixelWidth"/>
+              <v:f eqn="prod @3 21600 pixelHeight"/>
+              <v:f eqn="sum @0 0 1"/>
+              <v:f eqn="prod @6 1 2"/>
+              <v:f eqn="prod @7 21600 pixelWidth"/>
+              <v:f eqn="sum @8 21600 0"/>
+              <v:f eqn="prod @7 21600 pixelHeight"/>
+              <v:f eqn="sum @10 21600 0"/>
+            </v:formulas>
+            <v:path o:extrusionok="f" gradientshapeok="t" o:connecttype="rect"/>
+            <o:lock v:ext="edit" aspectratio="t"/>
+          </v:shapetype>
+          <v:shape id="_x0000_i1042" type="#_x0000_t75" style="width:453pt;height:316.5pt">
+            <v:imagedata r:id="rId10" o:title="chatApp (2)"/>
+          </v:shape>
+        </w:pict>
+      </w:r>
+    </w:p>
+    <w:p>
+      <w:pPr>
+        <w:contextualSpacing/>
+        <w:rPr>
+          <w:sz w:val="44"/>
+          <w:szCs w:val="44"/>
+          <w:u w:val="single"/>
+        </w:rPr>
+      </w:pPr>
+      <w:r>
+        <w:rPr>
+          <w:noProof/>
+          <w:sz w:val="44"/>
+          <w:szCs w:val="44"/>
+          <w:lang w:val="en-GB" w:eastAsia="en-GB"/>
+        </w:rPr>
+        <w:lastRenderedPageBreak/>
+        <mc:AlternateContent>
+          <mc:Choice Requires="wps">
+            <w:drawing>
+              <wp:anchor distT="45720" distB="45720" distL="114300" distR="114300" simplePos="0" relativeHeight="251672576" behindDoc="0" locked="0" layoutInCell="1" allowOverlap="1">
+                <wp:simplePos x="0" y="0"/>
+                <wp:positionH relativeFrom="margin">
+                  <wp:align>left</wp:align>
+                </wp:positionH>
+                <wp:positionV relativeFrom="paragraph">
+                  <wp:posOffset>186055</wp:posOffset>
+                </wp:positionV>
+                <wp:extent cx="6438900" cy="1404620"/>
+                <wp:effectExtent l="0" t="0" r="0" b="6350"/>
+                <wp:wrapSquare wrapText="bothSides"/>
+                <wp:docPr id="13" name="Text Box 2"/>
+                <wp:cNvGraphicFramePr>
+                  <a:graphicFrameLocks xmlns:a="http://schemas.openxmlformats.org/drawingml/2006/main"/>
+                </wp:cNvGraphicFramePr>
+                <a:graphic xmlns:a="http://schemas.openxmlformats.org/drawingml/2006/main">
+                  <a:graphicData uri="http://schemas.microsoft.com/office/word/2010/wordprocessingShape">
+                    <wps:wsp>
+                      <wps:cNvSpPr txBox="1">
+                        <a:spLocks noChangeArrowheads="1"/>
+                      </wps:cNvSpPr>
+                      <wps:spPr bwMode="auto">
+                        <a:xfrm>
+                          <a:off x="0" y="0"/>
+                          <a:ext cx="6438900" cy="1404620"/>
+                        </a:xfrm>
+                        <a:prstGeom prst="rect">
+                          <a:avLst/>
+                        </a:prstGeom>
+                        <a:solidFill>
+                          <a:srgbClr val="FFFFFF"/>
+                        </a:solidFill>
+                        <a:ln w="9525">
+                          <a:noFill/>
+                          <a:miter lim="800000"/>
+                          <a:headEnd/>
+                          <a:tailEnd/>
+                        </a:ln>
+                      </wps:spPr>
+                      <wps:txbx>
+                        <w:txbxContent>
+                          <w:p>
+                            <w:pPr>
+                              <w:pStyle w:val="ListParagraph"/>
+                              <w:numPr>
+                                <w:ilvl w:val="0"/>
+                                <w:numId w:val="4"/>
+                              </w:numPr>
+                            </w:pPr>
+                            <w:r>
+                              <w:rPr>
+                                <w:sz w:val="44"/>
+                                <w:szCs w:val="44"/>
+                                <w:u w:val="single"/>
+                              </w:rPr>
+                              <w:t>Diagramme de cas d’utilisation de l’application de chat</w:t>
+                            </w:r>
+                          </w:p>
+                        </w:txbxContent>
+                      </wps:txbx>
+                      <wps:bodyPr rot="0" vert="horz" wrap="square" lIns="91440" tIns="45720" rIns="91440" bIns="45720" anchor="t" anchorCtr="0">
+                        <a:spAutoFit/>
+                      </wps:bodyPr>
+                    </wps:wsp>
+                  </a:graphicData>
+                </a:graphic>
+                <wp14:sizeRelH relativeFrom="margin">
+                  <wp14:pctWidth>0</wp14:pctWidth>
+                </wp14:sizeRelH>
+                <wp14:sizeRelV relativeFrom="margin">
+                  <wp14:pctHeight>20000</wp14:pctHeight>
+                </wp14:sizeRelV>
+              </wp:anchor>
+            </w:drawing>
+          </mc:Choice>
+          <mc:Fallback>
+            <w:pict>
+              <v:shape id="_x0000_s1035" type="#_x0000_t202" style="position:absolute;margin-left:0;margin-top:14.65pt;width:507pt;height:110.6pt;z-index:251672576;visibility:visible;mso-wrap-style:square;mso-width-percent:0;mso-height-percent:200;mso-wrap-distance-left:9pt;mso-wrap-distance-top:3.6pt;mso-wrap-distance-right:9pt;mso-wrap-distance-bottom:3.6pt;mso-position-horizontal:left;mso-position-horizontal-relative:margin;mso-position-vertical:absolute;mso-position-vertical-relative:text;mso-width-percent:0;mso-height-percent:200;mso-width-relative:margin;mso-height-relative:margin;v-text-anchor:top" o:gfxdata="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" stroked="f">
+                <v:textbox style="mso-fit-shape-to-text:t">
+                  <w:txbxContent>
+                    <w:p>
+                      <w:pPr>
+                        <w:pStyle w:val="ListParagraph"/>
+                        <w:numPr>
+                          <w:ilvl w:val="0"/>
+                          <w:numId w:val="4"/>
+                        </w:numPr>
+                      </w:pPr>
+                      <w:r>
+                        <w:rPr>
+                          <w:sz w:val="44"/>
+                          <w:szCs w:val="44"/>
+                          <w:u w:val="single"/>
+                        </w:rPr>
+                        <w:t>Diagramme de cas d’utilisation de l’application de chat</w:t>
+                      </w:r>
+                    </w:p>
+                  </w:txbxContent>
+                </v:textbox>
+                <w10:wrap type="square" anchorx="margin"/>
+              </v:shape>
+            </w:pict>
+          </mc:Fallback>
+        </mc:AlternateContent>
+      </w:r>
+      <w:r>
+        <w:rPr>
+          <w:sz w:val="44"/>
+          <w:szCs w:val="44"/>
+        </w:rPr>
+        <w:pict>
+          <v:shape id="_x0000_i1041" type="#_x0000_t75" style="width:453.75pt;height:323.25pt">
+            <v:imagedata r:id="rId11" o:title="chatApp (DC)"/>
+          </v:shape>
+        </w:pict>
+      </w:r>
+    </w:p>
+    <w:p/>
+    <w:p/>
+    <w:p/>
+    <w:p/>
+    <w:p/>
+    <w:p/>
+    <w:p/>
+    <w:p/>
+    <w:p/>
+    <w:p>
+      <w:bookmarkStart w:id="0" w:name="_GoBack"/>
       <w:bookmarkEnd w:id="0"/>
     </w:p>
+    <w:p/>
     <w:sectPr>
-      <w:headerReference w:type="even" r:id="rId10"/>
-      <w:headerReference w:type="default" r:id="rId11"/>
-      <w:footerReference w:type="even" r:id="rId12"/>
-      <w:footerReference w:type="default" r:id="rId13"/>
-      <w:headerReference w:type="first" r:id="rId14"/>
-      <w:footerReference w:type="first" r:id="rId15"/>
       <w:pgSz w:w="11906" w:h="16838"/>
       <w:pgMar w:top="1417" w:right="1417" w:bottom="1417" w:left="1417" w:header="708" w:footer="708" w:gutter="0"/>
       <w:cols w:space="708"/>
@@ -2014,7 +2121,7 @@
 </file>
 
 <file path=word/endnotes.xml><?xml version="1.0" encoding="utf-8"?>
-<w:endnotes xmlns:wpc="http://schemas.microsoft.com/office/word/2010/wordprocessingCanvas" xmlns:mc="http://schemas.openxmlformats.org/markup-compatibility/2006" xmlns:o="urn:schemas-microsoft-com:office:office" xmlns:r="http://schemas.openxmlformats.org/officeDocument/2006/relationships" xmlns:m="http://schemas.openxmlformats.org/officeDocument/2006/math" xmlns:v="urn:schemas-microsoft-com:vml" xmlns:wp14="http://schemas.microsoft.com/office/word/2010/wordprocessingDrawing" xmlns:wp="http://schemas.openxmlformats.org/drawingml/2006/wordprocessingDrawing" xmlns:w10="urn:schemas-microsoft-com:office:word" xmlns:w="http://schemas.openxmlformats.org/wordprocessingml/2006/main" xmlns:w14="http://schemas.microsoft.com/office/word/2010/wordml" xmlns:w15="http://schemas.microsoft.com/office/word/2012/wordml" xmlns:wpg="http://schemas.microsoft.com/office/word/2010/wordprocessingGroup" xmlns:wpi="http://schemas.microsoft.com/office/word/2010/wordprocessingInk" xmlns:wne="http://schemas.microsoft.com/office/word/2006/wordml" xmlns:wps="http://schemas.microsoft.com/office/word/2010/wordprocessingShape" mc:Ignorable="w14 w15 wp14">
+<w:endnotes xmlns:wpc="http://schemas.microsoft.com/office/word/2010/wordprocessingCanvas" xmlns:cx="http://schemas.microsoft.com/office/drawing/2014/chartex" xmlns:mc="http://schemas.openxmlformats.org/markup-compatibility/2006" xmlns:o="urn:schemas-microsoft-com:office:office" xmlns:r="http://schemas.openxmlformats.org/officeDocument/2006/relationships" xmlns:m="http://schemas.openxmlformats.org/officeDocument/2006/math" xmlns:v="urn:schemas-microsoft-com:vml" xmlns:wp14="http://schemas.microsoft.com/office/word/2010/wordprocessingDrawing" xmlns:wp="http://schemas.openxmlformats.org/drawingml/2006/wordprocessingDrawing" xmlns:w10="urn:schemas-microsoft-com:office:word" xmlns:w="http://schemas.openxmlformats.org/wordprocessingml/2006/main" xmlns:w14="http://schemas.microsoft.com/office/word/2010/wordml" xmlns:w15="http://schemas.microsoft.com/office/word/2012/wordml" xmlns:w16se="http://schemas.microsoft.com/office/word/2015/wordml/symex" xmlns:wpg="http://schemas.microsoft.com/office/word/2010/wordprocessingGroup" xmlns:wpi="http://schemas.microsoft.com/office/word/2010/wordprocessingInk" xmlns:wne="http://schemas.microsoft.com/office/word/2006/wordml" xmlns:wps="http://schemas.microsoft.com/office/word/2010/wordprocessingShape" mc:Ignorable="w14 w15 w16se wp14">
   <w:endnote w:type="separator" w:id="-1">
     <w:p>
       <w:pPr>
@@ -2038,38 +2145,8 @@
 </w:endnotes>
 </file>
 
-<file path=word/footer1.xml><?xml version="1.0" encoding="utf-8"?>
-<w:ftr xmlns:wpc="http://schemas.microsoft.com/office/word/2010/wordprocessingCanvas" xmlns:mc="http://schemas.openxmlformats.org/markup-compatibility/2006" xmlns:o="urn:schemas-microsoft-com:office:office" xmlns:r="http://schemas.openxmlformats.org/officeDocument/2006/relationships" xmlns:m="http://schemas.openxmlformats.org/officeDocument/2006/math" xmlns:v="urn:schemas-microsoft-com:vml" xmlns:wp14="http://schemas.microsoft.com/office/word/2010/wordprocessingDrawing" xmlns:wp="http://schemas.openxmlformats.org/drawingml/2006/wordprocessingDrawing" xmlns:w10="urn:schemas-microsoft-com:office:word" xmlns:w="http://schemas.openxmlformats.org/wordprocessingml/2006/main" xmlns:w14="http://schemas.microsoft.com/office/word/2010/wordml" xmlns:w15="http://schemas.microsoft.com/office/word/2012/wordml" xmlns:wpg="http://schemas.microsoft.com/office/word/2010/wordprocessingGroup" xmlns:wpi="http://schemas.microsoft.com/office/word/2010/wordprocessingInk" xmlns:wne="http://schemas.microsoft.com/office/word/2006/wordml" xmlns:wps="http://schemas.microsoft.com/office/word/2010/wordprocessingShape" mc:Ignorable="w14 w15 wp14">
-  <w:p>
-    <w:pPr>
-      <w:pStyle w:val="Pieddepage"/>
-    </w:pPr>
-  </w:p>
-</w:ftr>
-</file>
-
-<file path=word/footer2.xml><?xml version="1.0" encoding="utf-8"?>
-<w:ftr xmlns:wpc="http://schemas.microsoft.com/office/word/2010/wordprocessingCanvas" xmlns:mc="http://schemas.openxmlformats.org/markup-compatibility/2006" xmlns:o="urn:schemas-microsoft-com:office:office" xmlns:r="http://schemas.openxmlformats.org/officeDocument/2006/relationships" xmlns:m="http://schemas.openxmlformats.org/officeDocument/2006/math" xmlns:v="urn:schemas-microsoft-com:vml" xmlns:wp14="http://schemas.microsoft.com/office/word/2010/wordprocessingDrawing" xmlns:wp="http://schemas.openxmlformats.org/drawingml/2006/wordprocessingDrawing" xmlns:w10="urn:schemas-microsoft-com:office:word" xmlns:w="http://schemas.openxmlformats.org/wordprocessingml/2006/main" xmlns:w14="http://schemas.microsoft.com/office/word/2010/wordml" xmlns:w15="http://schemas.microsoft.com/office/word/2012/wordml" xmlns:wpg="http://schemas.microsoft.com/office/word/2010/wordprocessingGroup" xmlns:wpi="http://schemas.microsoft.com/office/word/2010/wordprocessingInk" xmlns:wne="http://schemas.microsoft.com/office/word/2006/wordml" xmlns:wps="http://schemas.microsoft.com/office/word/2010/wordprocessingShape" mc:Ignorable="w14 w15 wp14">
-  <w:p>
-    <w:pPr>
-      <w:pStyle w:val="Pieddepage"/>
-    </w:pPr>
-  </w:p>
-</w:ftr>
-</file>
-
-<file path=word/footer3.xml><?xml version="1.0" encoding="utf-8"?>
-<w:ftr xmlns:wpc="http://schemas.microsoft.com/office/word/2010/wordprocessingCanvas" xmlns:mc="http://schemas.openxmlformats.org/markup-compatibility/2006" xmlns:o="urn:schemas-microsoft-com:office:office" xmlns:r="http://schemas.openxmlformats.org/officeDocument/2006/relationships" xmlns:m="http://schemas.openxmlformats.org/officeDocument/2006/math" xmlns:v="urn:schemas-microsoft-com:vml" xmlns:wp14="http://schemas.microsoft.com/office/word/2010/wordprocessingDrawing" xmlns:wp="http://schemas.openxmlformats.org/drawingml/2006/wordprocessingDrawing" xmlns:w10="urn:schemas-microsoft-com:office:word" xmlns:w="http://schemas.openxmlformats.org/wordprocessingml/2006/main" xmlns:w14="http://schemas.microsoft.com/office/word/2010/wordml" xmlns:w15="http://schemas.microsoft.com/office/word/2012/wordml" xmlns:wpg="http://schemas.microsoft.com/office/word/2010/wordprocessingGroup" xmlns:wpi="http://schemas.microsoft.com/office/word/2010/wordprocessingInk" xmlns:wne="http://schemas.microsoft.com/office/word/2006/wordml" xmlns:wps="http://schemas.microsoft.com/office/word/2010/wordprocessingShape" mc:Ignorable="w14 w15 wp14">
-  <w:p>
-    <w:pPr>
-      <w:pStyle w:val="Pieddepage"/>
-    </w:pPr>
-  </w:p>
-</w:ftr>
-</file>
-
 <file path=word/footnotes.xml><?xml version="1.0" encoding="utf-8"?>
-<w:footnotes xmlns:wpc="http://schemas.microsoft.com/office/word/2010/wordprocessingCanvas" xmlns:mc="http://schemas.openxmlformats.org/markup-compatibility/2006" xmlns:o="urn:schemas-microsoft-com:office:office" xmlns:r="http://schemas.openxmlformats.org/officeDocument/2006/relationships" xmlns:m="http://schemas.openxmlformats.org/officeDocument/2006/math" xmlns:v="urn:schemas-microsoft-com:vml" xmlns:wp14="http://schemas.microsoft.com/office/word/2010/wordprocessingDrawing" xmlns:wp="http://schemas.openxmlformats.org/drawingml/2006/wordprocessingDrawing" xmlns:w10="urn:schemas-microsoft-com:office:word" xmlns:w="http://schemas.openxmlformats.org/wordprocessingml/2006/main" xmlns:w14="http://schemas.microsoft.com/office/word/2010/wordml" xmlns:w15="http://schemas.microsoft.com/office/word/2012/wordml" xmlns:wpg="http://schemas.microsoft.com/office/word/2010/wordprocessingGroup" xmlns:wpi="http://schemas.microsoft.com/office/word/2010/wordprocessingInk" xmlns:wne="http://schemas.microsoft.com/office/word/2006/wordml" xmlns:wps="http://schemas.microsoft.com/office/word/2010/wordprocessingShape" mc:Ignorable="w14 w15 wp14">
+<w:footnotes xmlns:wpc="http://schemas.microsoft.com/office/word/2010/wordprocessingCanvas" xmlns:cx="http://schemas.microsoft.com/office/drawing/2014/chartex" xmlns:mc="http://schemas.openxmlformats.org/markup-compatibility/2006" xmlns:o="urn:schemas-microsoft-com:office:office" xmlns:r="http://schemas.openxmlformats.org/officeDocument/2006/relationships" xmlns:m="http://schemas.openxmlformats.org/officeDocument/2006/math" xmlns:v="urn:schemas-microsoft-com:vml" xmlns:wp14="http://schemas.microsoft.com/office/word/2010/wordprocessingDrawing" xmlns:wp="http://schemas.openxmlformats.org/drawingml/2006/wordprocessingDrawing" xmlns:w10="urn:schemas-microsoft-com:office:word" xmlns:w="http://schemas.openxmlformats.org/wordprocessingml/2006/main" xmlns:w14="http://schemas.microsoft.com/office/word/2010/wordml" xmlns:w15="http://schemas.microsoft.com/office/word/2012/wordml" xmlns:w16se="http://schemas.microsoft.com/office/word/2015/wordml/symex" xmlns:wpg="http://schemas.microsoft.com/office/word/2010/wordprocessingGroup" xmlns:wpi="http://schemas.microsoft.com/office/word/2010/wordprocessingInk" xmlns:wne="http://schemas.microsoft.com/office/word/2006/wordml" xmlns:wps="http://schemas.microsoft.com/office/word/2010/wordprocessingShape" mc:Ignorable="w14 w15 w16se wp14">
   <w:footnote w:type="separator" w:id="-1">
     <w:p>
       <w:pPr>
@@ -2093,39 +2170,123 @@
 </w:footnotes>
 </file>
 
-<file path=word/header1.xml><?xml version="1.0" encoding="utf-8"?>
-<w:hdr xmlns:wpc="http://schemas.microsoft.com/office/word/2010/wordprocessingCanvas" xmlns:mc="http://schemas.openxmlformats.org/markup-compatibility/2006" xmlns:o="urn:schemas-microsoft-com:office:office" xmlns:r="http://schemas.openxmlformats.org/officeDocument/2006/relationships" xmlns:m="http://schemas.openxmlformats.org/officeDocument/2006/math" xmlns:v="urn:schemas-microsoft-com:vml" xmlns:wp14="http://schemas.microsoft.com/office/word/2010/wordprocessingDrawing" xmlns:wp="http://schemas.openxmlformats.org/drawingml/2006/wordprocessingDrawing" xmlns:w10="urn:schemas-microsoft-com:office:word" xmlns:w="http://schemas.openxmlformats.org/wordprocessingml/2006/main" xmlns:w14="http://schemas.microsoft.com/office/word/2010/wordml" xmlns:w15="http://schemas.microsoft.com/office/word/2012/wordml" xmlns:wpg="http://schemas.microsoft.com/office/word/2010/wordprocessingGroup" xmlns:wpi="http://schemas.microsoft.com/office/word/2010/wordprocessingInk" xmlns:wne="http://schemas.microsoft.com/office/word/2006/wordml" xmlns:wps="http://schemas.microsoft.com/office/word/2010/wordprocessingShape" mc:Ignorable="w14 w15 wp14">
-  <w:p>
-    <w:pPr>
-      <w:pStyle w:val="En-tte"/>
-    </w:pPr>
-  </w:p>
-</w:hdr>
-</file>
-
-<file path=word/header2.xml><?xml version="1.0" encoding="utf-8"?>
-<w:hdr xmlns:wpc="http://schemas.microsoft.com/office/word/2010/wordprocessingCanvas" xmlns:mc="http://schemas.openxmlformats.org/markup-compatibility/2006" xmlns:o="urn:schemas-microsoft-com:office:office" xmlns:r="http://schemas.openxmlformats.org/officeDocument/2006/relationships" xmlns:m="http://schemas.openxmlformats.org/officeDocument/2006/math" xmlns:v="urn:schemas-microsoft-com:vml" xmlns:wp14="http://schemas.microsoft.com/office/word/2010/wordprocessingDrawing" xmlns:wp="http://schemas.openxmlformats.org/drawingml/2006/wordprocessingDrawing" xmlns:w10="urn:schemas-microsoft-com:office:word" xmlns:w="http://schemas.openxmlformats.org/wordprocessingml/2006/main" xmlns:w14="http://schemas.microsoft.com/office/word/2010/wordml" xmlns:w15="http://schemas.microsoft.com/office/word/2012/wordml" xmlns:wpg="http://schemas.microsoft.com/office/word/2010/wordprocessingGroup" xmlns:wpi="http://schemas.microsoft.com/office/word/2010/wordprocessingInk" xmlns:wne="http://schemas.microsoft.com/office/word/2006/wordml" xmlns:wps="http://schemas.microsoft.com/office/word/2010/wordprocessingShape" mc:Ignorable="w14 w15 wp14">
-  <w:p>
-    <w:pPr>
-      <w:pStyle w:val="En-tte"/>
-    </w:pPr>
-  </w:p>
-</w:hdr>
-</file>
-
-<file path=word/header3.xml><?xml version="1.0" encoding="utf-8"?>
-<w:hdr xmlns:wpc="http://schemas.microsoft.com/office/word/2010/wordprocessingCanvas" xmlns:mc="http://schemas.openxmlformats.org/markup-compatibility/2006" xmlns:o="urn:schemas-microsoft-com:office:office" xmlns:r="http://schemas.openxmlformats.org/officeDocument/2006/relationships" xmlns:m="http://schemas.openxmlformats.org/officeDocument/2006/math" xmlns:v="urn:schemas-microsoft-com:vml" xmlns:wp14="http://schemas.microsoft.com/office/word/2010/wordprocessingDrawing" xmlns:wp="http://schemas.openxmlformats.org/drawingml/2006/wordprocessingDrawing" xmlns:w10="urn:schemas-microsoft-com:office:word" xmlns:w="http://schemas.openxmlformats.org/wordprocessingml/2006/main" xmlns:w14="http://schemas.microsoft.com/office/word/2010/wordml" xmlns:w15="http://schemas.microsoft.com/office/word/2012/wordml" xmlns:wpg="http://schemas.microsoft.com/office/word/2010/wordprocessingGroup" xmlns:wpi="http://schemas.microsoft.com/office/word/2010/wordprocessingInk" xmlns:wne="http://schemas.microsoft.com/office/word/2006/wordml" xmlns:wps="http://schemas.microsoft.com/office/word/2010/wordprocessingShape" mc:Ignorable="w14 w15 wp14">
-  <w:p>
-    <w:pPr>
-      <w:pStyle w:val="En-tte"/>
-    </w:pPr>
-  </w:p>
-</w:hdr>
-</file>
-
 <file path=word/numbering.xml><?xml version="1.0" encoding="utf-8"?>
-<w:numbering xmlns:wpc="http://schemas.microsoft.com/office/word/2010/wordprocessingCanvas" xmlns:mc="http://schemas.openxmlformats.org/markup-compatibility/2006" xmlns:o="urn:schemas-microsoft-com:office:office" xmlns:r="http://schemas.openxmlformats.org/officeDocument/2006/relationships" xmlns:m="http://schemas.openxmlformats.org/officeDocument/2006/math" xmlns:v="urn:schemas-microsoft-com:vml" xmlns:wp14="http://schemas.microsoft.com/office/word/2010/wordprocessingDrawing" xmlns:wp="http://schemas.openxmlformats.org/drawingml/2006/wordprocessingDrawing" xmlns:w10="urn:schemas-microsoft-com:office:word" xmlns:w="http://schemas.openxmlformats.org/wordprocessingml/2006/main" xmlns:w14="http://schemas.microsoft.com/office/word/2010/wordml" xmlns:w15="http://schemas.microsoft.com/office/word/2012/wordml" xmlns:wpg="http://schemas.microsoft.com/office/word/2010/wordprocessingGroup" xmlns:wpi="http://schemas.microsoft.com/office/word/2010/wordprocessingInk" xmlns:wne="http://schemas.microsoft.com/office/word/2006/wordml" xmlns:wps="http://schemas.microsoft.com/office/word/2010/wordprocessingShape" mc:Ignorable="w14 w15 wp14">
+<w:numbering xmlns:wpc="http://schemas.microsoft.com/office/word/2010/wordprocessingCanvas" xmlns:cx="http://schemas.microsoft.com/office/drawing/2014/chartex" xmlns:mc="http://schemas.openxmlformats.org/markup-compatibility/2006" xmlns:o="urn:schemas-microsoft-com:office:office" xmlns:r="http://schemas.openxmlformats.org/officeDocument/2006/relationships" xmlns:m="http://schemas.openxmlformats.org/officeDocument/2006/math" xmlns:v="urn:schemas-microsoft-com:vml" xmlns:wp14="http://schemas.microsoft.com/office/word/2010/wordprocessingDrawing" xmlns:wp="http://schemas.openxmlformats.org/drawingml/2006/wordprocessingDrawing" xmlns:w10="urn:schemas-microsoft-com:office:word" xmlns:w="http://schemas.openxmlformats.org/wordprocessingml/2006/main" xmlns:w14="http://schemas.microsoft.com/office/word/2010/wordml" xmlns:w15="http://schemas.microsoft.com/office/word/2012/wordml" xmlns:w16se="http://schemas.microsoft.com/office/word/2015/wordml/symex" xmlns:wpg="http://schemas.microsoft.com/office/word/2010/wordprocessingGroup" xmlns:wpi="http://schemas.microsoft.com/office/word/2010/wordprocessingInk" xmlns:wne="http://schemas.microsoft.com/office/word/2006/wordml" xmlns:wps="http://schemas.microsoft.com/office/word/2010/wordprocessingShape" mc:Ignorable="w14 w15 w16se wp14">
   <w:abstractNum w:abstractNumId="0" w15:restartNumberingAfterBreak="0">
+    <w:nsid w:val="10F66DF1"/>
+    <w:multiLevelType w:val="hybridMultilevel"/>
+    <w:tmpl w:val="896EDBD4"/>
+    <w:lvl w:ilvl="0" w:tplc="D770656A">
+      <w:start w:val="1"/>
+      <w:numFmt w:val="bullet"/>
+      <w:lvlText w:val=""/>
+      <w:lvlJc w:val="left"/>
+      <w:pPr>
+        <w:ind w:left="720" w:hanging="360"/>
+      </w:pPr>
+      <w:rPr>
+        <w:rFonts w:ascii="Wingdings" w:hAnsi="Wingdings" w:hint="default"/>
+        <w:sz w:val="40"/>
+      </w:rPr>
+    </w:lvl>
+    <w:lvl w:ilvl="1" w:tplc="08090003" w:tentative="1">
+      <w:start w:val="1"/>
+      <w:numFmt w:val="bullet"/>
+      <w:lvlText w:val="o"/>
+      <w:lvlJc w:val="left"/>
+      <w:pPr>
+        <w:ind w:left="1440" w:hanging="360"/>
+      </w:pPr>
+      <w:rPr>
+        <w:rFonts w:ascii="Courier New" w:hAnsi="Courier New" w:cs="Courier New" w:hint="default"/>
+      </w:rPr>
+    </w:lvl>
+    <w:lvl w:ilvl="2" w:tplc="08090005" w:tentative="1">
+      <w:start w:val="1"/>
+      <w:numFmt w:val="bullet"/>
+      <w:lvlText w:val=""/>
+      <w:lvlJc w:val="left"/>
+      <w:pPr>
+        <w:ind w:left="2160" w:hanging="360"/>
+      </w:pPr>
+      <w:rPr>
+        <w:rFonts w:ascii="Wingdings" w:hAnsi="Wingdings" w:hint="default"/>
+      </w:rPr>
+    </w:lvl>
+    <w:lvl w:ilvl="3" w:tplc="08090001" w:tentative="1">
+      <w:start w:val="1"/>
+      <w:numFmt w:val="bullet"/>
+      <w:lvlText w:val=""/>
+      <w:lvlJc w:val="left"/>
+      <w:pPr>
+        <w:ind w:left="2880" w:hanging="360"/>
+      </w:pPr>
+      <w:rPr>
+        <w:rFonts w:ascii="Symbol" w:hAnsi="Symbol" w:hint="default"/>
+      </w:rPr>
+    </w:lvl>
+    <w:lvl w:ilvl="4" w:tplc="08090003" w:tentative="1">
+      <w:start w:val="1"/>
+      <w:numFmt w:val="bullet"/>
+      <w:lvlText w:val="o"/>
+      <w:lvlJc w:val="left"/>
+      <w:pPr>
+        <w:ind w:left="3600" w:hanging="360"/>
+      </w:pPr>
+      <w:rPr>
+        <w:rFonts w:ascii="Courier New" w:hAnsi="Courier New" w:cs="Courier New" w:hint="default"/>
+      </w:rPr>
+    </w:lvl>
+    <w:lvl w:ilvl="5" w:tplc="08090005" w:tentative="1">
+      <w:start w:val="1"/>
+      <w:numFmt w:val="bullet"/>
+      <w:lvlText w:val=""/>
+      <w:lvlJc w:val="left"/>
+      <w:pPr>
+        <w:ind w:left="4320" w:hanging="360"/>
+      </w:pPr>
+      <w:rPr>
+        <w:rFonts w:ascii="Wingdings" w:hAnsi="Wingdings" w:hint="default"/>
+      </w:rPr>
+    </w:lvl>
+    <w:lvl w:ilvl="6" w:tplc="08090001" w:tentative="1">
+      <w:start w:val="1"/>
+      <w:numFmt w:val="bullet"/>
+      <w:lvlText w:val=""/>
+      <w:lvlJc w:val="left"/>
+      <w:pPr>
+        <w:ind w:left="5040" w:hanging="360"/>
+      </w:pPr>
+      <w:rPr>
+        <w:rFonts w:ascii="Symbol" w:hAnsi="Symbol" w:hint="default"/>
+      </w:rPr>
+    </w:lvl>
+    <w:lvl w:ilvl="7" w:tplc="08090003" w:tentative="1">
+      <w:start w:val="1"/>
+      <w:numFmt w:val="bullet"/>
+      <w:lvlText w:val="o"/>
+      <w:lvlJc w:val="left"/>
+      <w:pPr>
+        <w:ind w:left="5760" w:hanging="360"/>
+      </w:pPr>
+      <w:rPr>
+        <w:rFonts w:ascii="Courier New" w:hAnsi="Courier New" w:cs="Courier New" w:hint="default"/>
+      </w:rPr>
+    </w:lvl>
+    <w:lvl w:ilvl="8" w:tplc="08090005" w:tentative="1">
+      <w:start w:val="1"/>
+      <w:numFmt w:val="bullet"/>
+      <w:lvlText w:val=""/>
+      <w:lvlJc w:val="left"/>
+      <w:pPr>
+        <w:ind w:left="6480" w:hanging="360"/>
+      </w:pPr>
+      <w:rPr>
+        <w:rFonts w:ascii="Wingdings" w:hAnsi="Wingdings" w:hint="default"/>
+      </w:rPr>
+    </w:lvl>
+  </w:abstractNum>
+  <w:abstractNum w:abstractNumId="1" w15:restartNumberingAfterBreak="0">
     <w:nsid w:val="4B6C2FF0"/>
     <w:multiLevelType w:val="hybridMultilevel"/>
     <w:tmpl w:val="A53ED8FA"/>
@@ -2238,14 +2399,250 @@
       </w:rPr>
     </w:lvl>
   </w:abstractNum>
+  <w:abstractNum w:abstractNumId="2" w15:restartNumberingAfterBreak="0">
+    <w:nsid w:val="62F63E73"/>
+    <w:multiLevelType w:val="hybridMultilevel"/>
+    <w:tmpl w:val="A4829A3C"/>
+    <w:lvl w:ilvl="0" w:tplc="72C43086">
+      <w:start w:val="1"/>
+      <w:numFmt w:val="bullet"/>
+      <w:lvlText w:val=""/>
+      <w:lvlJc w:val="left"/>
+      <w:pPr>
+        <w:ind w:left="720" w:hanging="360"/>
+      </w:pPr>
+      <w:rPr>
+        <w:rFonts w:ascii="Wingdings" w:hAnsi="Wingdings" w:hint="default"/>
+        <w:sz w:val="40"/>
+      </w:rPr>
+    </w:lvl>
+    <w:lvl w:ilvl="1" w:tplc="08090003" w:tentative="1">
+      <w:start w:val="1"/>
+      <w:numFmt w:val="bullet"/>
+      <w:lvlText w:val="o"/>
+      <w:lvlJc w:val="left"/>
+      <w:pPr>
+        <w:ind w:left="1440" w:hanging="360"/>
+      </w:pPr>
+      <w:rPr>
+        <w:rFonts w:ascii="Courier New" w:hAnsi="Courier New" w:cs="Courier New" w:hint="default"/>
+      </w:rPr>
+    </w:lvl>
+    <w:lvl w:ilvl="2" w:tplc="08090005" w:tentative="1">
+      <w:start w:val="1"/>
+      <w:numFmt w:val="bullet"/>
+      <w:lvlText w:val=""/>
+      <w:lvlJc w:val="left"/>
+      <w:pPr>
+        <w:ind w:left="2160" w:hanging="360"/>
+      </w:pPr>
+      <w:rPr>
+        <w:rFonts w:ascii="Wingdings" w:hAnsi="Wingdings" w:hint="default"/>
+      </w:rPr>
+    </w:lvl>
+    <w:lvl w:ilvl="3" w:tplc="08090001" w:tentative="1">
+      <w:start w:val="1"/>
+      <w:numFmt w:val="bullet"/>
+      <w:lvlText w:val=""/>
+      <w:lvlJc w:val="left"/>
+      <w:pPr>
+        <w:ind w:left="2880" w:hanging="360"/>
+      </w:pPr>
+      <w:rPr>
+        <w:rFonts w:ascii="Symbol" w:hAnsi="Symbol" w:hint="default"/>
+      </w:rPr>
+    </w:lvl>
+    <w:lvl w:ilvl="4" w:tplc="08090003" w:tentative="1">
+      <w:start w:val="1"/>
+      <w:numFmt w:val="bullet"/>
+      <w:lvlText w:val="o"/>
+      <w:lvlJc w:val="left"/>
+      <w:pPr>
+        <w:ind w:left="3600" w:hanging="360"/>
+      </w:pPr>
+      <w:rPr>
+        <w:rFonts w:ascii="Courier New" w:hAnsi="Courier New" w:cs="Courier New" w:hint="default"/>
+      </w:rPr>
+    </w:lvl>
+    <w:lvl w:ilvl="5" w:tplc="08090005" w:tentative="1">
+      <w:start w:val="1"/>
+      <w:numFmt w:val="bullet"/>
+      <w:lvlText w:val=""/>
+      <w:lvlJc w:val="left"/>
+      <w:pPr>
+        <w:ind w:left="4320" w:hanging="360"/>
+      </w:pPr>
+      <w:rPr>
+        <w:rFonts w:ascii="Wingdings" w:hAnsi="Wingdings" w:hint="default"/>
+      </w:rPr>
+    </w:lvl>
+    <w:lvl w:ilvl="6" w:tplc="08090001" w:tentative="1">
+      <w:start w:val="1"/>
+      <w:numFmt w:val="bullet"/>
+      <w:lvlText w:val=""/>
+      <w:lvlJc w:val="left"/>
+      <w:pPr>
+        <w:ind w:left="5040" w:hanging="360"/>
+      </w:pPr>
+      <w:rPr>
+        <w:rFonts w:ascii="Symbol" w:hAnsi="Symbol" w:hint="default"/>
+      </w:rPr>
+    </w:lvl>
+    <w:lvl w:ilvl="7" w:tplc="08090003" w:tentative="1">
+      <w:start w:val="1"/>
+      <w:numFmt w:val="bullet"/>
+      <w:lvlText w:val="o"/>
+      <w:lvlJc w:val="left"/>
+      <w:pPr>
+        <w:ind w:left="5760" w:hanging="360"/>
+      </w:pPr>
+      <w:rPr>
+        <w:rFonts w:ascii="Courier New" w:hAnsi="Courier New" w:cs="Courier New" w:hint="default"/>
+      </w:rPr>
+    </w:lvl>
+    <w:lvl w:ilvl="8" w:tplc="08090005" w:tentative="1">
+      <w:start w:val="1"/>
+      <w:numFmt w:val="bullet"/>
+      <w:lvlText w:val=""/>
+      <w:lvlJc w:val="left"/>
+      <w:pPr>
+        <w:ind w:left="6480" w:hanging="360"/>
+      </w:pPr>
+      <w:rPr>
+        <w:rFonts w:ascii="Wingdings" w:hAnsi="Wingdings" w:hint="default"/>
+      </w:rPr>
+    </w:lvl>
+  </w:abstractNum>
+  <w:abstractNum w:abstractNumId="3" w15:restartNumberingAfterBreak="0">
+    <w:nsid w:val="7FF05ED9"/>
+    <w:multiLevelType w:val="hybridMultilevel"/>
+    <w:tmpl w:val="ED64C750"/>
+    <w:lvl w:ilvl="0" w:tplc="0809000B">
+      <w:start w:val="1"/>
+      <w:numFmt w:val="bullet"/>
+      <w:lvlText w:val=""/>
+      <w:lvlJc w:val="left"/>
+      <w:pPr>
+        <w:ind w:left="720" w:hanging="360"/>
+      </w:pPr>
+      <w:rPr>
+        <w:rFonts w:ascii="Wingdings" w:hAnsi="Wingdings" w:hint="default"/>
+      </w:rPr>
+    </w:lvl>
+    <w:lvl w:ilvl="1" w:tplc="08090003" w:tentative="1">
+      <w:start w:val="1"/>
+      <w:numFmt w:val="bullet"/>
+      <w:lvlText w:val="o"/>
+      <w:lvlJc w:val="left"/>
+      <w:pPr>
+        <w:ind w:left="1440" w:hanging="360"/>
+      </w:pPr>
+      <w:rPr>
+        <w:rFonts w:ascii="Courier New" w:hAnsi="Courier New" w:cs="Courier New" w:hint="default"/>
+      </w:rPr>
+    </w:lvl>
+    <w:lvl w:ilvl="2" w:tplc="08090005" w:tentative="1">
+      <w:start w:val="1"/>
+      <w:numFmt w:val="bullet"/>
+      <w:lvlText w:val=""/>
+      <w:lvlJc w:val="left"/>
+      <w:pPr>
+        <w:ind w:left="2160" w:hanging="360"/>
+      </w:pPr>
+      <w:rPr>
+        <w:rFonts w:ascii="Wingdings" w:hAnsi="Wingdings" w:hint="default"/>
+      </w:rPr>
+    </w:lvl>
+    <w:lvl w:ilvl="3" w:tplc="08090001" w:tentative="1">
+      <w:start w:val="1"/>
+      <w:numFmt w:val="bullet"/>
+      <w:lvlText w:val=""/>
+      <w:lvlJc w:val="left"/>
+      <w:pPr>
+        <w:ind w:left="2880" w:hanging="360"/>
+      </w:pPr>
+      <w:rPr>
+        <w:rFonts w:ascii="Symbol" w:hAnsi="Symbol" w:hint="default"/>
+      </w:rPr>
+    </w:lvl>
+    <w:lvl w:ilvl="4" w:tplc="08090003" w:tentative="1">
+      <w:start w:val="1"/>
+      <w:numFmt w:val="bullet"/>
+      <w:lvlText w:val="o"/>
+      <w:lvlJc w:val="left"/>
+      <w:pPr>
+        <w:ind w:left="3600" w:hanging="360"/>
+      </w:pPr>
+      <w:rPr>
+        <w:rFonts w:ascii="Courier New" w:hAnsi="Courier New" w:cs="Courier New" w:hint="default"/>
+      </w:rPr>
+    </w:lvl>
+    <w:lvl w:ilvl="5" w:tplc="08090005" w:tentative="1">
+      <w:start w:val="1"/>
+      <w:numFmt w:val="bullet"/>
+      <w:lvlText w:val=""/>
+      <w:lvlJc w:val="left"/>
+      <w:pPr>
+        <w:ind w:left="4320" w:hanging="360"/>
+      </w:pPr>
+      <w:rPr>
+        <w:rFonts w:ascii="Wingdings" w:hAnsi="Wingdings" w:hint="default"/>
+      </w:rPr>
+    </w:lvl>
+    <w:lvl w:ilvl="6" w:tplc="08090001" w:tentative="1">
+      <w:start w:val="1"/>
+      <w:numFmt w:val="bullet"/>
+      <w:lvlText w:val=""/>
+      <w:lvlJc w:val="left"/>
+      <w:pPr>
+        <w:ind w:left="5040" w:hanging="360"/>
+      </w:pPr>
+      <w:rPr>
+        <w:rFonts w:ascii="Symbol" w:hAnsi="Symbol" w:hint="default"/>
+      </w:rPr>
+    </w:lvl>
+    <w:lvl w:ilvl="7" w:tplc="08090003" w:tentative="1">
+      <w:start w:val="1"/>
+      <w:numFmt w:val="bullet"/>
+      <w:lvlText w:val="o"/>
+      <w:lvlJc w:val="left"/>
+      <w:pPr>
+        <w:ind w:left="5760" w:hanging="360"/>
+      </w:pPr>
+      <w:rPr>
+        <w:rFonts w:ascii="Courier New" w:hAnsi="Courier New" w:cs="Courier New" w:hint="default"/>
+      </w:rPr>
+    </w:lvl>
+    <w:lvl w:ilvl="8" w:tplc="08090005" w:tentative="1">
+      <w:start w:val="1"/>
+      <w:numFmt w:val="bullet"/>
+      <w:lvlText w:val=""/>
+      <w:lvlJc w:val="left"/>
+      <w:pPr>
+        <w:ind w:left="6480" w:hanging="360"/>
+      </w:pPr>
+      <w:rPr>
+        <w:rFonts w:ascii="Wingdings" w:hAnsi="Wingdings" w:hint="default"/>
+      </w:rPr>
+    </w:lvl>
+  </w:abstractNum>
   <w:num w:numId="1">
+    <w:abstractNumId w:val="1"/>
+  </w:num>
+  <w:num w:numId="2">
+    <w:abstractNumId w:val="3"/>
+  </w:num>
+  <w:num w:numId="3">
+    <w:abstractNumId w:val="2"/>
+  </w:num>
+  <w:num w:numId="4">
     <w:abstractNumId w:val="0"/>
   </w:num>
 </w:numbering>
 </file>
 
 <file path=word/styles.xml><?xml version="1.0" encoding="utf-8"?>
-<w:styles xmlns:mc="http://schemas.openxmlformats.org/markup-compatibility/2006" xmlns:r="http://schemas.openxmlformats.org/officeDocument/2006/relationships" xmlns:w="http://schemas.openxmlformats.org/wordprocessingml/2006/main" xmlns:w14="http://schemas.microsoft.com/office/word/2010/wordml" xmlns:w15="http://schemas.microsoft.com/office/word/2012/wordml" mc:Ignorable="w14 w15">
+<w:styles xmlns:mc="http://schemas.openxmlformats.org/markup-compatibility/2006" xmlns:r="http://schemas.openxmlformats.org/officeDocument/2006/relationships" xmlns:w="http://schemas.openxmlformats.org/wordprocessingml/2006/main" xmlns:w14="http://schemas.microsoft.com/office/word/2010/wordml" xmlns:w15="http://schemas.microsoft.com/office/word/2012/wordml" xmlns:w16se="http://schemas.microsoft.com/office/word/2015/wordml/symex" mc:Ignorable="w14 w15 w16se">
   <w:docDefaults>
     <w:rPrDefault>
       <w:rPr>
@@ -2639,11 +3036,11 @@
     <w:qFormat/>
     <w:rsid w:val="001D2FC6"/>
   </w:style>
-  <w:style w:type="paragraph" w:styleId="Titre1">
+  <w:style w:type="paragraph" w:styleId="Heading1">
     <w:name w:val="heading 1"/>
     <w:basedOn w:val="Normal"/>
     <w:next w:val="Normal"/>
-    <w:link w:val="Titre1Car"/>
+    <w:link w:val="Heading1Char"/>
     <w:uiPriority w:val="9"/>
     <w:qFormat/>
     <w:rsid w:val="001D2FC6"/>
@@ -2663,11 +3060,11 @@
       <w:szCs w:val="36"/>
     </w:rPr>
   </w:style>
-  <w:style w:type="paragraph" w:styleId="Titre2">
+  <w:style w:type="paragraph" w:styleId="Heading2">
     <w:name w:val="heading 2"/>
     <w:basedOn w:val="Normal"/>
     <w:next w:val="Normal"/>
-    <w:link w:val="Titre2Car"/>
+    <w:link w:val="Heading2Char"/>
     <w:uiPriority w:val="9"/>
     <w:semiHidden/>
     <w:unhideWhenUsed/>
@@ -2686,11 +3083,11 @@
       <w:szCs w:val="28"/>
     </w:rPr>
   </w:style>
-  <w:style w:type="paragraph" w:styleId="Titre3">
+  <w:style w:type="paragraph" w:styleId="Heading3">
     <w:name w:val="heading 3"/>
     <w:basedOn w:val="Normal"/>
     <w:next w:val="Normal"/>
-    <w:link w:val="Titre3Car"/>
+    <w:link w:val="Heading3Char"/>
     <w:uiPriority w:val="9"/>
     <w:semiHidden/>
     <w:unhideWhenUsed/>
@@ -2709,11 +3106,11 @@
       <w:szCs w:val="26"/>
     </w:rPr>
   </w:style>
-  <w:style w:type="paragraph" w:styleId="Titre4">
+  <w:style w:type="paragraph" w:styleId="Heading4">
     <w:name w:val="heading 4"/>
     <w:basedOn w:val="Normal"/>
     <w:next w:val="Normal"/>
-    <w:link w:val="Titre4Car"/>
+    <w:link w:val="Heading4Char"/>
     <w:uiPriority w:val="9"/>
     <w:semiHidden/>
     <w:unhideWhenUsed/>
@@ -2731,11 +3128,11 @@
       <w:szCs w:val="24"/>
     </w:rPr>
   </w:style>
-  <w:style w:type="paragraph" w:styleId="Titre5">
+  <w:style w:type="paragraph" w:styleId="Heading5">
     <w:name w:val="heading 5"/>
     <w:basedOn w:val="Normal"/>
     <w:next w:val="Normal"/>
-    <w:link w:val="Titre5Car"/>
+    <w:link w:val="Heading5Char"/>
     <w:uiPriority w:val="9"/>
     <w:semiHidden/>
     <w:unhideWhenUsed/>
@@ -2755,11 +3152,11 @@
       <w:szCs w:val="22"/>
     </w:rPr>
   </w:style>
-  <w:style w:type="paragraph" w:styleId="Titre6">
+  <w:style w:type="paragraph" w:styleId="Heading6">
     <w:name w:val="heading 6"/>
     <w:basedOn w:val="Normal"/>
     <w:next w:val="Normal"/>
-    <w:link w:val="Titre6Car"/>
+    <w:link w:val="Heading6Char"/>
     <w:uiPriority w:val="9"/>
     <w:semiHidden/>
     <w:unhideWhenUsed/>
@@ -2776,11 +3173,11 @@
       <w:color w:val="595959" w:themeColor="text1" w:themeTint="A6"/>
     </w:rPr>
   </w:style>
-  <w:style w:type="paragraph" w:styleId="Titre7">
+  <w:style w:type="paragraph" w:styleId="Heading7">
     <w:name w:val="heading 7"/>
     <w:basedOn w:val="Normal"/>
     <w:next w:val="Normal"/>
-    <w:link w:val="Titre7Car"/>
+    <w:link w:val="Heading7Char"/>
     <w:uiPriority w:val="9"/>
     <w:semiHidden/>
     <w:unhideWhenUsed/>
@@ -2799,11 +3196,11 @@
       <w:color w:val="595959" w:themeColor="text1" w:themeTint="A6"/>
     </w:rPr>
   </w:style>
-  <w:style w:type="paragraph" w:styleId="Titre8">
+  <w:style w:type="paragraph" w:styleId="Heading8">
     <w:name w:val="heading 8"/>
     <w:basedOn w:val="Normal"/>
     <w:next w:val="Normal"/>
-    <w:link w:val="Titre8Car"/>
+    <w:link w:val="Heading8Char"/>
     <w:uiPriority w:val="9"/>
     <w:semiHidden/>
     <w:unhideWhenUsed/>
@@ -2821,11 +3218,11 @@
       <w:color w:val="595959" w:themeColor="text1" w:themeTint="A6"/>
     </w:rPr>
   </w:style>
-  <w:style w:type="paragraph" w:styleId="Titre9">
+  <w:style w:type="paragraph" w:styleId="Heading9">
     <w:name w:val="heading 9"/>
     <w:basedOn w:val="Normal"/>
     <w:next w:val="Normal"/>
-    <w:link w:val="Titre9Car"/>
+    <w:link w:val="Heading9Char"/>
     <w:uiPriority w:val="9"/>
     <w:semiHidden/>
     <w:unhideWhenUsed/>
@@ -2845,13 +3242,13 @@
       <w:color w:val="595959" w:themeColor="text1" w:themeTint="A6"/>
     </w:rPr>
   </w:style>
-  <w:style w:type="character" w:default="1" w:styleId="Policepardfaut">
+  <w:style w:type="character" w:default="1" w:styleId="DefaultParagraphFont">
     <w:name w:val="Default Paragraph Font"/>
     <w:uiPriority w:val="1"/>
     <w:semiHidden/>
     <w:unhideWhenUsed/>
   </w:style>
-  <w:style w:type="table" w:default="1" w:styleId="TableauNormal">
+  <w:style w:type="table" w:default="1" w:styleId="TableNormal">
     <w:name w:val="Normal Table"/>
     <w:uiPriority w:val="99"/>
     <w:semiHidden/>
@@ -2866,16 +3263,16 @@
       </w:tblCellMar>
     </w:tblPr>
   </w:style>
-  <w:style w:type="numbering" w:default="1" w:styleId="Aucuneliste">
+  <w:style w:type="numbering" w:default="1" w:styleId="NoList">
     <w:name w:val="No List"/>
     <w:uiPriority w:val="99"/>
     <w:semiHidden/>
     <w:unhideWhenUsed/>
   </w:style>
-  <w:style w:type="paragraph" w:styleId="En-tte">
+  <w:style w:type="paragraph" w:styleId="Header">
     <w:name w:val="header"/>
     <w:basedOn w:val="Normal"/>
-    <w:link w:val="En-tteCar"/>
+    <w:link w:val="HeaderChar"/>
     <w:uiPriority w:val="99"/>
     <w:unhideWhenUsed/>
     <w:rsid w:val="001D2FC6"/>
@@ -2887,17 +3284,17 @@
       <w:spacing w:after="0" w:line="240" w:lineRule="auto"/>
     </w:pPr>
   </w:style>
-  <w:style w:type="character" w:customStyle="1" w:styleId="En-tteCar">
-    <w:name w:val="En-tête Car"/>
-    <w:basedOn w:val="Policepardfaut"/>
-    <w:link w:val="En-tte"/>
+  <w:style w:type="character" w:customStyle="1" w:styleId="HeaderChar">
+    <w:name w:val="Header Char"/>
+    <w:basedOn w:val="DefaultParagraphFont"/>
+    <w:link w:val="Header"/>
     <w:uiPriority w:val="99"/>
     <w:rsid w:val="001D2FC6"/>
   </w:style>
-  <w:style w:type="paragraph" w:styleId="Pieddepage">
+  <w:style w:type="paragraph" w:styleId="Footer">
     <w:name w:val="footer"/>
     <w:basedOn w:val="Normal"/>
-    <w:link w:val="PieddepageCar"/>
+    <w:link w:val="FooterChar"/>
     <w:uiPriority w:val="99"/>
     <w:unhideWhenUsed/>
     <w:rsid w:val="001D2FC6"/>
@@ -2909,17 +3306,17 @@
       <w:spacing w:after="0" w:line="240" w:lineRule="auto"/>
     </w:pPr>
   </w:style>
-  <w:style w:type="character" w:customStyle="1" w:styleId="PieddepageCar">
-    <w:name w:val="Pied de page Car"/>
-    <w:basedOn w:val="Policepardfaut"/>
-    <w:link w:val="Pieddepage"/>
+  <w:style w:type="character" w:customStyle="1" w:styleId="FooterChar">
+    <w:name w:val="Footer Char"/>
+    <w:basedOn w:val="DefaultParagraphFont"/>
+    <w:link w:val="Footer"/>
     <w:uiPriority w:val="99"/>
     <w:rsid w:val="001D2FC6"/>
   </w:style>
-  <w:style w:type="character" w:customStyle="1" w:styleId="Titre1Car">
-    <w:name w:val="Titre 1 Car"/>
-    <w:basedOn w:val="Policepardfaut"/>
-    <w:link w:val="Titre1"/>
+  <w:style w:type="character" w:customStyle="1" w:styleId="Heading1Char">
+    <w:name w:val="Heading 1 Char"/>
+    <w:basedOn w:val="DefaultParagraphFont"/>
+    <w:link w:val="Heading1"/>
     <w:uiPriority w:val="9"/>
     <w:rsid w:val="001D2FC6"/>
     <w:rPr>
@@ -2929,10 +3326,10 @@
       <w:szCs w:val="36"/>
     </w:rPr>
   </w:style>
-  <w:style w:type="character" w:customStyle="1" w:styleId="Titre2Car">
-    <w:name w:val="Titre 2 Car"/>
-    <w:basedOn w:val="Policepardfaut"/>
-    <w:link w:val="Titre2"/>
+  <w:style w:type="character" w:customStyle="1" w:styleId="Heading2Char">
+    <w:name w:val="Heading 2 Char"/>
+    <w:basedOn w:val="DefaultParagraphFont"/>
+    <w:link w:val="Heading2"/>
     <w:uiPriority w:val="9"/>
     <w:semiHidden/>
     <w:rsid w:val="001D2FC6"/>
@@ -2943,10 +3340,10 @@
       <w:szCs w:val="28"/>
     </w:rPr>
   </w:style>
-  <w:style w:type="character" w:customStyle="1" w:styleId="Titre3Car">
-    <w:name w:val="Titre 3 Car"/>
-    <w:basedOn w:val="Policepardfaut"/>
-    <w:link w:val="Titre3"/>
+  <w:style w:type="character" w:customStyle="1" w:styleId="Heading3Char">
+    <w:name w:val="Heading 3 Char"/>
+    <w:basedOn w:val="DefaultParagraphFont"/>
+    <w:link w:val="Heading3"/>
     <w:uiPriority w:val="9"/>
     <w:semiHidden/>
     <w:rsid w:val="001D2FC6"/>
@@ -2957,10 +3354,10 @@
       <w:szCs w:val="26"/>
     </w:rPr>
   </w:style>
-  <w:style w:type="character" w:customStyle="1" w:styleId="Titre4Car">
-    <w:name w:val="Titre 4 Car"/>
-    <w:basedOn w:val="Policepardfaut"/>
-    <w:link w:val="Titre4"/>
+  <w:style w:type="character" w:customStyle="1" w:styleId="Heading4Char">
+    <w:name w:val="Heading 4 Char"/>
+    <w:basedOn w:val="DefaultParagraphFont"/>
+    <w:link w:val="Heading4"/>
     <w:uiPriority w:val="9"/>
     <w:semiHidden/>
     <w:rsid w:val="001D2FC6"/>
@@ -2970,10 +3367,10 @@
       <w:szCs w:val="24"/>
     </w:rPr>
   </w:style>
-  <w:style w:type="character" w:customStyle="1" w:styleId="Titre5Car">
-    <w:name w:val="Titre 5 Car"/>
-    <w:basedOn w:val="Policepardfaut"/>
-    <w:link w:val="Titre5"/>
+  <w:style w:type="character" w:customStyle="1" w:styleId="Heading5Char">
+    <w:name w:val="Heading 5 Char"/>
+    <w:basedOn w:val="DefaultParagraphFont"/>
+    <w:link w:val="Heading5"/>
     <w:uiPriority w:val="9"/>
     <w:semiHidden/>
     <w:rsid w:val="001D2FC6"/>
@@ -2985,10 +3382,10 @@
       <w:szCs w:val="22"/>
     </w:rPr>
   </w:style>
-  <w:style w:type="character" w:customStyle="1" w:styleId="Titre6Car">
-    <w:name w:val="Titre 6 Car"/>
-    <w:basedOn w:val="Policepardfaut"/>
-    <w:link w:val="Titre6"/>
+  <w:style w:type="character" w:customStyle="1" w:styleId="Heading6Char">
+    <w:name w:val="Heading 6 Char"/>
+    <w:basedOn w:val="DefaultParagraphFont"/>
+    <w:link w:val="Heading6"/>
     <w:uiPriority w:val="9"/>
     <w:semiHidden/>
     <w:rsid w:val="001D2FC6"/>
@@ -2997,10 +3394,10 @@
       <w:color w:val="595959" w:themeColor="text1" w:themeTint="A6"/>
     </w:rPr>
   </w:style>
-  <w:style w:type="character" w:customStyle="1" w:styleId="Titre7Car">
-    <w:name w:val="Titre 7 Car"/>
-    <w:basedOn w:val="Policepardfaut"/>
-    <w:link w:val="Titre7"/>
+  <w:style w:type="character" w:customStyle="1" w:styleId="Heading7Char">
+    <w:name w:val="Heading 7 Char"/>
+    <w:basedOn w:val="DefaultParagraphFont"/>
+    <w:link w:val="Heading7"/>
     <w:uiPriority w:val="9"/>
     <w:semiHidden/>
     <w:rsid w:val="001D2FC6"/>
@@ -3011,10 +3408,10 @@
       <w:color w:val="595959" w:themeColor="text1" w:themeTint="A6"/>
     </w:rPr>
   </w:style>
-  <w:style w:type="character" w:customStyle="1" w:styleId="Titre8Car">
-    <w:name w:val="Titre 8 Car"/>
-    <w:basedOn w:val="Policepardfaut"/>
-    <w:link w:val="Titre8"/>
+  <w:style w:type="character" w:customStyle="1" w:styleId="Heading8Char">
+    <w:name w:val="Heading 8 Char"/>
+    <w:basedOn w:val="DefaultParagraphFont"/>
+    <w:link w:val="Heading8"/>
     <w:uiPriority w:val="9"/>
     <w:semiHidden/>
     <w:rsid w:val="001D2FC6"/>
@@ -3024,10 +3421,10 @@
       <w:color w:val="595959" w:themeColor="text1" w:themeTint="A6"/>
     </w:rPr>
   </w:style>
-  <w:style w:type="character" w:customStyle="1" w:styleId="Titre9Car">
-    <w:name w:val="Titre 9 Car"/>
-    <w:basedOn w:val="Policepardfaut"/>
-    <w:link w:val="Titre9"/>
+  <w:style w:type="character" w:customStyle="1" w:styleId="Heading9Char">
+    <w:name w:val="Heading 9 Char"/>
+    <w:basedOn w:val="DefaultParagraphFont"/>
+    <w:link w:val="Heading9"/>
     <w:uiPriority w:val="9"/>
     <w:semiHidden/>
     <w:rsid w:val="001D2FC6"/>
@@ -3039,7 +3436,7 @@
       <w:color w:val="595959" w:themeColor="text1" w:themeTint="A6"/>
     </w:rPr>
   </w:style>
-  <w:style w:type="paragraph" w:styleId="Lgende">
+  <w:style w:type="paragraph" w:styleId="Caption">
     <w:name w:val="caption"/>
     <w:basedOn w:val="Normal"/>
     <w:next w:val="Normal"/>
@@ -3059,11 +3456,11 @@
       <w:szCs w:val="20"/>
     </w:rPr>
   </w:style>
-  <w:style w:type="paragraph" w:styleId="Titre">
+  <w:style w:type="paragraph" w:styleId="Title">
     <w:name w:val="Title"/>
     <w:basedOn w:val="Normal"/>
     <w:next w:val="Normal"/>
-    <w:link w:val="TitreCar"/>
+    <w:link w:val="TitleChar"/>
     <w:uiPriority w:val="10"/>
     <w:qFormat/>
     <w:rsid w:val="001D2FC6"/>
@@ -3079,10 +3476,10 @@
       <w:szCs w:val="80"/>
     </w:rPr>
   </w:style>
-  <w:style w:type="character" w:customStyle="1" w:styleId="TitreCar">
-    <w:name w:val="Titre Car"/>
-    <w:basedOn w:val="Policepardfaut"/>
-    <w:link w:val="Titre"/>
+  <w:style w:type="character" w:customStyle="1" w:styleId="TitleChar">
+    <w:name w:val="Title Char"/>
+    <w:basedOn w:val="DefaultParagraphFont"/>
+    <w:link w:val="Title"/>
     <w:uiPriority w:val="10"/>
     <w:rsid w:val="001D2FC6"/>
     <w:rPr>
@@ -3093,11 +3490,11 @@
       <w:szCs w:val="80"/>
     </w:rPr>
   </w:style>
-  <w:style w:type="paragraph" w:styleId="Sous-titre">
+  <w:style w:type="paragraph" w:styleId="Subtitle">
     <w:name w:val="Subtitle"/>
     <w:basedOn w:val="Normal"/>
     <w:next w:val="Normal"/>
-    <w:link w:val="Sous-titreCar"/>
+    <w:link w:val="SubtitleChar"/>
     <w:uiPriority w:val="11"/>
     <w:qFormat/>
     <w:rsid w:val="001D2FC6"/>
@@ -3114,10 +3511,10 @@
       <w:szCs w:val="30"/>
     </w:rPr>
   </w:style>
-  <w:style w:type="character" w:customStyle="1" w:styleId="Sous-titreCar">
-    <w:name w:val="Sous-titre Car"/>
-    <w:basedOn w:val="Policepardfaut"/>
-    <w:link w:val="Sous-titre"/>
+  <w:style w:type="character" w:customStyle="1" w:styleId="SubtitleChar">
+    <w:name w:val="Subtitle Char"/>
+    <w:basedOn w:val="DefaultParagraphFont"/>
+    <w:link w:val="Subtitle"/>
     <w:uiPriority w:val="11"/>
     <w:rsid w:val="001D2FC6"/>
     <w:rPr>
@@ -3127,9 +3524,9 @@
       <w:szCs w:val="30"/>
     </w:rPr>
   </w:style>
-  <w:style w:type="character" w:styleId="lev">
+  <w:style w:type="character" w:styleId="Strong">
     <w:name w:val="Strong"/>
-    <w:basedOn w:val="Policepardfaut"/>
+    <w:basedOn w:val="DefaultParagraphFont"/>
     <w:uiPriority w:val="22"/>
     <w:qFormat/>
     <w:rsid w:val="001D2FC6"/>
@@ -3138,9 +3535,9 @@
       <w:bCs/>
     </w:rPr>
   </w:style>
-  <w:style w:type="character" w:styleId="Accentuation">
+  <w:style w:type="character" w:styleId="Emphasis">
     <w:name w:val="Emphasis"/>
-    <w:basedOn w:val="Policepardfaut"/>
+    <w:basedOn w:val="DefaultParagraphFont"/>
     <w:uiPriority w:val="20"/>
     <w:qFormat/>
     <w:rsid w:val="001D2FC6"/>
@@ -3149,7 +3546,7 @@
       <w:iCs/>
     </w:rPr>
   </w:style>
-  <w:style w:type="paragraph" w:styleId="Sansinterligne">
+  <w:style w:type="paragraph" w:styleId="NoSpacing">
     <w:name w:val="No Spacing"/>
     <w:uiPriority w:val="1"/>
     <w:qFormat/>
@@ -3158,11 +3555,11 @@
       <w:spacing w:after="0" w:line="240" w:lineRule="auto"/>
     </w:pPr>
   </w:style>
-  <w:style w:type="paragraph" w:styleId="Citation">
+  <w:style w:type="paragraph" w:styleId="Quote">
     <w:name w:val="Quote"/>
     <w:basedOn w:val="Normal"/>
     <w:next w:val="Normal"/>
-    <w:link w:val="CitationCar"/>
+    <w:link w:val="QuoteChar"/>
     <w:uiPriority w:val="29"/>
     <w:qFormat/>
     <w:rsid w:val="001D2FC6"/>
@@ -3176,10 +3573,10 @@
       <w:iCs/>
     </w:rPr>
   </w:style>
-  <w:style w:type="character" w:customStyle="1" w:styleId="CitationCar">
-    <w:name w:val="Citation Car"/>
-    <w:basedOn w:val="Policepardfaut"/>
-    <w:link w:val="Citation"/>
+  <w:style w:type="character" w:customStyle="1" w:styleId="QuoteChar">
+    <w:name w:val="Quote Char"/>
+    <w:basedOn w:val="DefaultParagraphFont"/>
+    <w:link w:val="Quote"/>
     <w:uiPriority w:val="29"/>
     <w:rsid w:val="001D2FC6"/>
     <w:rPr>
@@ -3187,11 +3584,11 @@
       <w:iCs/>
     </w:rPr>
   </w:style>
-  <w:style w:type="paragraph" w:styleId="Citationintense">
+  <w:style w:type="paragraph" w:styleId="IntenseQuote">
     <w:name w:val="Intense Quote"/>
     <w:basedOn w:val="Normal"/>
     <w:next w:val="Normal"/>
-    <w:link w:val="CitationintenseCar"/>
+    <w:link w:val="IntenseQuoteChar"/>
     <w:uiPriority w:val="30"/>
     <w:qFormat/>
     <w:rsid w:val="001D2FC6"/>
@@ -3207,10 +3604,10 @@
       <w:szCs w:val="28"/>
     </w:rPr>
   </w:style>
-  <w:style w:type="character" w:customStyle="1" w:styleId="CitationintenseCar">
-    <w:name w:val="Citation intense Car"/>
-    <w:basedOn w:val="Policepardfaut"/>
-    <w:link w:val="Citationintense"/>
+  <w:style w:type="character" w:customStyle="1" w:styleId="IntenseQuoteChar">
+    <w:name w:val="Intense Quote Char"/>
+    <w:basedOn w:val="DefaultParagraphFont"/>
+    <w:link w:val="IntenseQuote"/>
     <w:uiPriority w:val="30"/>
     <w:rsid w:val="001D2FC6"/>
     <w:rPr>
@@ -3220,9 +3617,9 @@
       <w:szCs w:val="28"/>
     </w:rPr>
   </w:style>
-  <w:style w:type="character" w:styleId="Emphaseple">
+  <w:style w:type="character" w:styleId="SubtleEmphasis">
     <w:name w:val="Subtle Emphasis"/>
-    <w:basedOn w:val="Policepardfaut"/>
+    <w:basedOn w:val="DefaultParagraphFont"/>
     <w:uiPriority w:val="19"/>
     <w:qFormat/>
     <w:rsid w:val="001D2FC6"/>
@@ -3232,9 +3629,9 @@
       <w:color w:val="595959" w:themeColor="text1" w:themeTint="A6"/>
     </w:rPr>
   </w:style>
-  <w:style w:type="character" w:styleId="Emphaseintense">
+  <w:style w:type="character" w:styleId="IntenseEmphasis">
     <w:name w:val="Intense Emphasis"/>
-    <w:basedOn w:val="Policepardfaut"/>
+    <w:basedOn w:val="DefaultParagraphFont"/>
     <w:uiPriority w:val="21"/>
     <w:qFormat/>
     <w:rsid w:val="001D2FC6"/>
@@ -3245,9 +3642,9 @@
       <w:iCs/>
     </w:rPr>
   </w:style>
-  <w:style w:type="character" w:styleId="Rfrenceple">
+  <w:style w:type="character" w:styleId="SubtleReference">
     <w:name w:val="Subtle Reference"/>
-    <w:basedOn w:val="Policepardfaut"/>
+    <w:basedOn w:val="DefaultParagraphFont"/>
     <w:uiPriority w:val="31"/>
     <w:qFormat/>
     <w:rsid w:val="001D2FC6"/>
@@ -3256,9 +3653,9 @@
       <w:color w:val="404040" w:themeColor="text1" w:themeTint="BF"/>
     </w:rPr>
   </w:style>
-  <w:style w:type="character" w:styleId="Rfrenceintense">
+  <w:style w:type="character" w:styleId="IntenseReference">
     <w:name w:val="Intense Reference"/>
-    <w:basedOn w:val="Policepardfaut"/>
+    <w:basedOn w:val="DefaultParagraphFont"/>
     <w:uiPriority w:val="32"/>
     <w:qFormat/>
     <w:rsid w:val="001D2FC6"/>
@@ -3269,9 +3666,9 @@
       <w:u w:val="single"/>
     </w:rPr>
   </w:style>
-  <w:style w:type="character" w:styleId="Titredulivre">
+  <w:style w:type="character" w:styleId="BookTitle">
     <w:name w:val="Book Title"/>
-    <w:basedOn w:val="Policepardfaut"/>
+    <w:basedOn w:val="DefaultParagraphFont"/>
     <w:uiPriority w:val="33"/>
     <w:qFormat/>
     <w:rsid w:val="001D2FC6"/>
@@ -3281,9 +3678,9 @@
       <w:smallCaps/>
     </w:rPr>
   </w:style>
-  <w:style w:type="paragraph" w:styleId="En-ttedetabledesmatires">
+  <w:style w:type="paragraph" w:styleId="TOCHeading">
     <w:name w:val="TOC Heading"/>
-    <w:basedOn w:val="Titre1"/>
+    <w:basedOn w:val="Heading1"/>
     <w:next w:val="Normal"/>
     <w:uiPriority w:val="39"/>
     <w:semiHidden/>
@@ -3294,7 +3691,7 @@
       <w:outlineLvl w:val="9"/>
     </w:pPr>
   </w:style>
-  <w:style w:type="paragraph" w:styleId="Paragraphedeliste">
+  <w:style w:type="paragraph" w:styleId="ListParagraph">
     <w:name w:val="List Paragraph"/>
     <w:basedOn w:val="Normal"/>
     <w:uiPriority w:val="34"/>

</xml_diff>

<commit_message>
ajout des diagramme de classe et de cas d'utilisation
</commit_message>
<xml_diff>
--- a/support.docx
+++ b/support.docx
@@ -74,45 +74,8 @@
                                 <w:u w:val="single" w:color="ED7D31" w:themeColor="accent2"/>
                                 <w:lang w:val="en-GB"/>
                               </w:rPr>
-                              <w:t xml:space="preserve">What is the </w:t>
+                              <w:t>What is the Websocket protocol :</w:t>
                             </w:r>
-                            <w:proofErr w:type="spellStart"/>
-                            <w:r>
-                              <w:rPr>
-                                <w:b/>
-                                <w:color w:val="ED7D31" w:themeColor="accent2"/>
-                                <w:sz w:val="40"/>
-                                <w:szCs w:val="40"/>
-                                <w:u w:val="single" w:color="ED7D31" w:themeColor="accent2"/>
-                                <w:lang w:val="en-GB"/>
-                              </w:rPr>
-                              <w:t>Websocket</w:t>
-                            </w:r>
-                            <w:proofErr w:type="spellEnd"/>
-                            <w:r>
-                              <w:rPr>
-                                <w:b/>
-                                <w:color w:val="ED7D31" w:themeColor="accent2"/>
-                                <w:sz w:val="40"/>
-                                <w:szCs w:val="40"/>
-                                <w:u w:val="single" w:color="ED7D31" w:themeColor="accent2"/>
-                                <w:lang w:val="en-GB"/>
-                              </w:rPr>
-                              <w:t xml:space="preserve"> </w:t>
-                            </w:r>
-                            <w:proofErr w:type="gramStart"/>
-                            <w:r>
-                              <w:rPr>
-                                <w:b/>
-                                <w:color w:val="ED7D31" w:themeColor="accent2"/>
-                                <w:sz w:val="40"/>
-                                <w:szCs w:val="40"/>
-                                <w:u w:val="single" w:color="ED7D31" w:themeColor="accent2"/>
-                                <w:lang w:val="en-GB"/>
-                              </w:rPr>
-                              <w:t>protocol :</w:t>
-                            </w:r>
-                            <w:proofErr w:type="gramEnd"/>
                           </w:p>
                         </w:txbxContent>
                       </wps:txbx>
@@ -267,21 +230,12 @@
                                 <w:szCs w:val="28"/>
                               </w:rPr>
                             </w:pPr>
-                            <w:proofErr w:type="spellStart"/>
                             <w:r>
                               <w:rPr>
                                 <w:sz w:val="28"/>
                                 <w:szCs w:val="28"/>
                               </w:rPr>
-                              <w:t>WebSocket</w:t>
-                            </w:r>
-                            <w:proofErr w:type="spellEnd"/>
-                            <w:r>
-                              <w:rPr>
-                                <w:sz w:val="28"/>
-                                <w:szCs w:val="28"/>
-                              </w:rPr>
-                              <w:t xml:space="preserve"> Protocol est un protocole de communication en temps réel entre des clients (généralement des navigateurs web) et des serveurs sur une seule connexion durée.</w:t>
+                              <w:t>WebSocket Protocol est un protocole de communication en temps réel entre des clients (généralement des navigateurs web) et des serveurs sur une seule connexion durée.</w:t>
                             </w:r>
                           </w:p>
                           <w:p>
@@ -292,37 +246,12 @@
                                 <w:szCs w:val="28"/>
                               </w:rPr>
                             </w:pPr>
-                            <w:proofErr w:type="spellStart"/>
                             <w:r>
                               <w:rPr>
                                 <w:sz w:val="28"/>
                                 <w:szCs w:val="28"/>
                               </w:rPr>
-                              <w:t>WebSocket</w:t>
-                            </w:r>
-                            <w:proofErr w:type="spellEnd"/>
-                            <w:r>
-                              <w:rPr>
-                                <w:sz w:val="28"/>
-                                <w:szCs w:val="28"/>
-                              </w:rPr>
-                              <w:t xml:space="preserve"> permet une communication full-duplex, ce qui signifie que le client et le serveur peuvent s'envoyer simultanément des messages sans attendre de </w:t>
-                            </w:r>
-                            <w:proofErr w:type="gramStart"/>
-                            <w:r>
-                              <w:rPr>
-                                <w:sz w:val="28"/>
-                                <w:szCs w:val="28"/>
-                              </w:rPr>
-                              <w:t>réponse .</w:t>
-                            </w:r>
-                            <w:proofErr w:type="gramEnd"/>
-                            <w:r>
-                              <w:rPr>
-                                <w:sz w:val="28"/>
-                                <w:szCs w:val="28"/>
-                              </w:rPr>
-                              <w:t xml:space="preserve"> Cela diffère de l'HTTP traditionnel, qui est généralement basé sur des demandes et des réponses.</w:t>
+                              <w:t>WebSocket permet une communication full-duplex, ce qui signifie que le client et le serveur peuvent s'envoyer simultanément des messages sans attendre de réponse . Cela diffère de l'HTTP traditionnel, qui est généralement basé sur des demandes et des réponses.</w:t>
                             </w:r>
                           </w:p>
                         </w:txbxContent>
@@ -482,7 +411,6 @@
                                 <w:lang w:val="en-GB"/>
                               </w:rPr>
                             </w:pPr>
-                            <w:proofErr w:type="gramStart"/>
                             <w:r>
                               <w:rPr>
                                 <w:rFonts w:ascii="Agency FB" w:hAnsi="Agency FB"/>
@@ -491,18 +419,7 @@
                                 <w:szCs w:val="44"/>
                                 <w:lang w:val="en-GB"/>
                               </w:rPr>
-                              <w:t>Sprint  1</w:t>
-                            </w:r>
-                            <w:proofErr w:type="gramEnd"/>
-                            <w:r>
-                              <w:rPr>
-                                <w:rFonts w:ascii="Agency FB" w:hAnsi="Agency FB"/>
-                                <w:b/>
-                                <w:sz w:val="44"/>
-                                <w:szCs w:val="44"/>
-                                <w:lang w:val="en-GB"/>
-                              </w:rPr>
-                              <w:t xml:space="preserve"> (5j):</w:t>
+                              <w:t>Sprint  1 (5j):</w:t>
                             </w:r>
                           </w:p>
                           <w:p>
@@ -533,24 +450,11 @@
                           </w:p>
                           <w:p>
                             <w:r>
-                              <w:t xml:space="preserve">_ </w:t>
-                            </w:r>
-                            <w:proofErr w:type="spellStart"/>
-                            <w:r>
-                              <w:t>I</w:t>
+                              <w:t>_ I</w:t>
                             </w:r>
                             <w:r>
-                              <w:t>nitialization</w:t>
+                              <w:t>nitialization of the project</w:t>
                             </w:r>
-                            <w:proofErr w:type="spellEnd"/>
-                            <w:r>
-                              <w:t xml:space="preserve"> of the </w:t>
-                            </w:r>
-                            <w:proofErr w:type="spellStart"/>
-                            <w:r>
-                              <w:t>project</w:t>
-                            </w:r>
-                            <w:proofErr w:type="spellEnd"/>
                           </w:p>
                         </w:txbxContent>
                       </wps:txbx>
@@ -719,17 +623,8 @@
                                 <w:sz w:val="36"/>
                                 <w:szCs w:val="36"/>
                               </w:rPr>
-                              <w:t xml:space="preserve">Deadline of </w:t>
+                              <w:t>Deadline of project</w:t>
                             </w:r>
-                            <w:proofErr w:type="spellStart"/>
-                            <w:r>
-                              <w:rPr>
-                                <w:sz w:val="36"/>
-                                <w:szCs w:val="36"/>
-                              </w:rPr>
-                              <w:t>project</w:t>
-                            </w:r>
-                            <w:proofErr w:type="spellEnd"/>
                             <w:r>
                               <w:t> :</w:t>
                             </w:r>
@@ -880,85 +775,7 @@
                               <w:rPr>
                                 <w:lang w:val="en-GB"/>
                               </w:rPr>
-                              <w:t xml:space="preserve">This document have all </w:t>
-                            </w:r>
-                            <w:proofErr w:type="spellStart"/>
-                            <w:r>
-                              <w:rPr>
-                                <w:lang w:val="en-GB"/>
-                              </w:rPr>
-                              <w:t>informations</w:t>
-                            </w:r>
-                            <w:proofErr w:type="spellEnd"/>
-                            <w:r>
-                              <w:rPr>
-                                <w:lang w:val="en-GB"/>
-                              </w:rPr>
-                              <w:t xml:space="preserve"> and notes </w:t>
-                            </w:r>
-                            <w:proofErr w:type="spellStart"/>
-                            <w:r>
-                              <w:rPr>
-                                <w:lang w:val="en-GB"/>
-                              </w:rPr>
-                              <w:t>concernant</w:t>
-                            </w:r>
-                            <w:proofErr w:type="spellEnd"/>
-                            <w:r>
-                              <w:rPr>
-                                <w:lang w:val="en-GB"/>
-                              </w:rPr>
-                              <w:t xml:space="preserve"> the chat app (UML </w:t>
-                            </w:r>
-                            <w:proofErr w:type="gramStart"/>
-                            <w:r>
-                              <w:rPr>
-                                <w:lang w:val="en-GB"/>
-                              </w:rPr>
-                              <w:t>diagrams ,</w:t>
-                            </w:r>
-                            <w:proofErr w:type="spellStart"/>
-                            <w:r>
-                              <w:rPr>
-                                <w:lang w:val="en-GB"/>
-                              </w:rPr>
-                              <w:t>etc</w:t>
-                            </w:r>
-                            <w:proofErr w:type="spellEnd"/>
-                            <w:proofErr w:type="gramEnd"/>
-                            <w:r>
-                              <w:rPr>
-                                <w:lang w:val="en-GB"/>
-                              </w:rPr>
-                              <w:t xml:space="preserve"> ..) </w:t>
-                            </w:r>
-                            <w:proofErr w:type="gramStart"/>
-                            <w:r>
-                              <w:rPr>
-                                <w:lang w:val="en-GB"/>
-                              </w:rPr>
-                              <w:t>.</w:t>
-                            </w:r>
-                            <w:proofErr w:type="spellStart"/>
-                            <w:r>
-                              <w:rPr>
-                                <w:lang w:val="en-GB"/>
-                              </w:rPr>
-                              <w:t>Any</w:t>
-                            </w:r>
-                            <w:proofErr w:type="gramEnd"/>
-                            <w:r>
-                              <w:rPr>
-                                <w:lang w:val="en-GB"/>
-                              </w:rPr>
-                              <w:t xml:space="preserve"> thing</w:t>
-                            </w:r>
-                            <w:proofErr w:type="spellEnd"/>
-                            <w:r>
-                              <w:rPr>
-                                <w:lang w:val="en-GB"/>
-                              </w:rPr>
-                              <w:t xml:space="preserve"> that you think it may be helpful don’t hesitate to share it here .</w:t>
+                              <w:t>This document have all informations and notes concernant the chat app (UML diagrams ,etc ..) .Any thing that you think it may be helpful don’t hesitate to share it here .</w:t>
                             </w:r>
                           </w:p>
                         </w:txbxContent>
@@ -1653,25 +1470,7 @@
                                 <w:szCs w:val="48"/>
                                 <w:u w:val="single"/>
                               </w:rPr>
-                              <w:t xml:space="preserve">Diagramme de séquence pour </w:t>
-                            </w:r>
-                            <w:proofErr w:type="spellStart"/>
-                            <w:r>
-                              <w:rPr>
-                                <w:sz w:val="48"/>
-                                <w:szCs w:val="48"/>
-                                <w:u w:val="single"/>
-                              </w:rPr>
-                              <w:t>Sign</w:t>
-                            </w:r>
-                            <w:proofErr w:type="spellEnd"/>
-                            <w:r>
-                              <w:rPr>
-                                <w:sz w:val="48"/>
-                                <w:szCs w:val="48"/>
-                                <w:u w:val="single"/>
-                              </w:rPr>
-                              <w:t xml:space="preserve"> in :</w:t>
+                              <w:t>Diagramme de séquence pour Sign in :</w:t>
                             </w:r>
                           </w:p>
                         </w:txbxContent>
@@ -1953,7 +1752,7 @@
             <v:path o:extrusionok="f" gradientshapeok="t" o:connecttype="rect"/>
             <o:lock v:ext="edit" aspectratio="t"/>
           </v:shapetype>
-          <v:shape id="_x0000_i1042" type="#_x0000_t75" style="width:453pt;height:316.5pt">
+          <v:shape id="_x0000_i1025" type="#_x0000_t75" style="width:453pt;height:316.5pt">
             <v:imagedata r:id="rId10" o:title="chatApp (2)"/>
           </v:shape>
         </w:pict>
@@ -2090,25 +1889,25 @@
           <w:szCs w:val="44"/>
         </w:rPr>
         <w:pict>
-          <v:shape id="_x0000_i1041" type="#_x0000_t75" style="width:453.75pt;height:323.25pt">
+          <v:shape id="_x0000_i1028" type="#_x0000_t75" style="width:453.75pt;height:383.25pt">
             <v:imagedata r:id="rId11" o:title="chatApp (DC)"/>
           </v:shape>
         </w:pict>
       </w:r>
     </w:p>
-    <w:p/>
-    <w:p/>
-    <w:p/>
-    <w:p/>
-    <w:p/>
-    <w:p/>
-    <w:p/>
-    <w:p/>
-    <w:p/>
     <w:p>
       <w:bookmarkStart w:id="0" w:name="_GoBack"/>
       <w:bookmarkEnd w:id="0"/>
     </w:p>
+    <w:p/>
+    <w:p/>
+    <w:p/>
+    <w:p/>
+    <w:p/>
+    <w:p/>
+    <w:p/>
+    <w:p/>
+    <w:p/>
     <w:p/>
     <w:sectPr>
       <w:pgSz w:w="11906" w:h="16838"/>

</xml_diff>

<commit_message>
l'ajout de diagramme de cas d'utilisation et de classes
</commit_message>
<xml_diff>
--- a/support.docx
+++ b/support.docx
@@ -1752,7 +1752,7 @@
             <v:path o:extrusionok="f" gradientshapeok="t" o:connecttype="rect"/>
             <o:lock v:ext="edit" aspectratio="t"/>
           </v:shapetype>
-          <v:shape id="_x0000_i1025" type="#_x0000_t75" style="width:453pt;height:316.5pt">
+          <v:shape id="_x0000_i1025" type="#_x0000_t75" style="width:452.9pt;height:316.55pt">
             <v:imagedata r:id="rId10" o:title="chatApp (2)"/>
           </v:shape>
         </w:pict>
@@ -1833,7 +1833,23 @@
                                 <w:szCs w:val="44"/>
                                 <w:u w:val="single"/>
                               </w:rPr>
-                              <w:t>Diagramme de cas d’utilisation de l’application de chat</w:t>
+                              <w:t xml:space="preserve">Diagramme de </w:t>
+                            </w:r>
+                            <w:r>
+                              <w:rPr>
+                                <w:sz w:val="44"/>
+                                <w:szCs w:val="44"/>
+                                <w:u w:val="single"/>
+                              </w:rPr>
+                              <w:t xml:space="preserve">classe </w:t>
+                            </w:r>
+                            <w:r>
+                              <w:rPr>
+                                <w:sz w:val="44"/>
+                                <w:szCs w:val="44"/>
+                                <w:u w:val="single"/>
+                              </w:rPr>
+                              <w:t>de l’application de chat</w:t>
                             </w:r>
                           </w:p>
                         </w:txbxContent>
@@ -1855,6 +1871,10 @@
           </mc:Choice>
           <mc:Fallback>
             <w:pict>
+              <v:shapetype id="_x0000_t202" coordsize="21600,21600" o:spt="202" path="m,l,21600r21600,l21600,xe">
+                <v:stroke joinstyle="miter"/>
+                <v:path gradientshapeok="t" o:connecttype="rect"/>
+              </v:shapetype>
               <v:shape id="_x0000_s1035" type="#_x0000_t202" style="position:absolute;margin-left:0;margin-top:14.65pt;width:507pt;height:110.6pt;z-index:251672576;visibility:visible;mso-wrap-style:square;mso-width-percent:0;mso-height-percent:200;mso-wrap-distance-left:9pt;mso-wrap-distance-top:3.6pt;mso-wrap-distance-right:9pt;mso-wrap-distance-bottom:3.6pt;mso-position-horizontal:left;mso-position-horizontal-relative:margin;mso-position-vertical:absolute;mso-position-vertical-relative:text;mso-width-percent:0;mso-height-percent:200;mso-width-relative:margin;mso-height-relative:margin;v-text-anchor:top" o:gfxdata="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" stroked="f">
                 <v:textbox style="mso-fit-shape-to-text:t">
                   <w:txbxContent>
@@ -1872,7 +1892,23 @@
                           <w:szCs w:val="44"/>
                           <w:u w:val="single"/>
                         </w:rPr>
-                        <w:t>Diagramme de cas d’utilisation de l’application de chat</w:t>
+                        <w:t xml:space="preserve">Diagramme de </w:t>
+                      </w:r>
+                      <w:r>
+                        <w:rPr>
+                          <w:sz w:val="44"/>
+                          <w:szCs w:val="44"/>
+                          <w:u w:val="single"/>
+                        </w:rPr>
+                        <w:t xml:space="preserve">classe </w:t>
+                      </w:r>
+                      <w:r>
+                        <w:rPr>
+                          <w:sz w:val="44"/>
+                          <w:szCs w:val="44"/>
+                          <w:u w:val="single"/>
+                        </w:rPr>
+                        <w:t>de l’application de chat</w:t>
                       </w:r>
                     </w:p>
                   </w:txbxContent>
@@ -1889,16 +1925,15 @@
           <w:szCs w:val="44"/>
         </w:rPr>
         <w:pict>
-          <v:shape id="_x0000_i1028" type="#_x0000_t75" style="width:453.75pt;height:383.25pt">
+          <v:shape id="_x0000_i1028" type="#_x0000_t75" style="width:453.45pt;height:383.5pt">
             <v:imagedata r:id="rId11" o:title="chatApp (DC)"/>
           </v:shape>
         </w:pict>
       </w:r>
-    </w:p>
-    <w:p>
       <w:bookmarkStart w:id="0" w:name="_GoBack"/>
       <w:bookmarkEnd w:id="0"/>
     </w:p>
+    <w:p/>
     <w:p/>
     <w:p/>
     <w:p/>

</xml_diff>